<commit_message>
collision sequence diagram, enemy AI state diagram
</commit_message>
<xml_diff>
--- a/documentation/Geometry Adventure SDS.docx
+++ b/documentation/Geometry Adventure SDS.docx
@@ -488,6 +488,14 @@
         </w:rPr>
         <w:t>SDS_v1.1</w:t>
       </w:r>
+      <w:r>
+        <w:rPr>
+          <w:sz w:val="28"/>
+          <w:szCs w:val="28"/>
+          <w:lang w:val="en-US"/>
+        </w:rPr>
+        <w:t>2</w:t>
+      </w:r>
     </w:p>
     <w:p>
       <w:pPr>
@@ -2377,8 +2385,6 @@
       <w:r>
         <w:t>2.1 Design Patterns Description</w:t>
       </w:r>
-      <w:bookmarkStart w:id="36" w:name="_GoBack"/>
-      <w:bookmarkEnd w:id="36"/>
       <w:r>
         <w:tab/>
       </w:r>
@@ -4452,8 +4458,8 @@
       <w:r>
         <w:fldChar w:fldCharType="end"/>
       </w:r>
-      <w:bookmarkStart w:id="6" w:name="_Toc6393"/>
-      <w:bookmarkStart w:id="7" w:name="_Toc29853"/>
+      <w:bookmarkStart w:id="6" w:name="_Toc29853"/>
+      <w:bookmarkStart w:id="7" w:name="_Toc6393"/>
       <w:r>
         <w:rPr>
           <w:lang w:val="en-US"/>
@@ -6051,7 +6057,199 @@
     </w:p>
     <w:p>
       <w:pPr>
+        <w:pStyle w:val="3"/>
+        <w:numPr>
+          <w:numId w:val="0"/>
+        </w:numPr>
+        <w:rPr>
+          <w:rFonts w:ascii="SimSun" w:hAnsi="SimSun" w:eastAsia="SimSun" w:cs="SimSun"/>
+          <w:sz w:val="24"/>
+          <w:szCs w:val="24"/>
+        </w:rPr>
+      </w:pPr>
+      <w:bookmarkStart w:id="26" w:name="_Toc6473"/>
+      <w:r>
+        <w:rPr>
+          <w:rFonts w:ascii="SimSun" w:hAnsi="SimSun" w:eastAsia="SimSun" w:cs="SimSun"/>
+          <w:sz w:val="24"/>
+          <w:szCs w:val="24"/>
+        </w:rPr>
+        <w:drawing>
+          <wp:inline distT="0" distB="0" distL="114300" distR="114300">
+            <wp:extent cx="6322695" cy="3657600"/>
+            <wp:effectExtent l="0" t="0" r="1905" b="0"/>
+            <wp:docPr id="5" name="Picture 2" descr="IMG_256"/>
+            <wp:cNvGraphicFramePr>
+              <a:graphicFrameLocks xmlns:a="http://schemas.openxmlformats.org/drawingml/2006/main" noChangeAspect="1"/>
+            </wp:cNvGraphicFramePr>
+            <a:graphic xmlns:a="http://schemas.openxmlformats.org/drawingml/2006/main">
+              <a:graphicData uri="http://schemas.openxmlformats.org/drawingml/2006/picture">
+                <pic:pic xmlns:pic="http://schemas.openxmlformats.org/drawingml/2006/picture">
+                  <pic:nvPicPr>
+                    <pic:cNvPr id="5" name="Picture 2" descr="IMG_256"/>
+                    <pic:cNvPicPr>
+                      <a:picLocks noChangeAspect="1"/>
+                    </pic:cNvPicPr>
+                  </pic:nvPicPr>
+                  <pic:blipFill>
+                    <a:blip r:embed="rId17"/>
+                    <a:stretch>
+                      <a:fillRect/>
+                    </a:stretch>
+                  </pic:blipFill>
+                  <pic:spPr>
+                    <a:xfrm>
+                      <a:off x="0" y="0"/>
+                      <a:ext cx="6322695" cy="3657600"/>
+                    </a:xfrm>
+                    <a:prstGeom prst="rect">
+                      <a:avLst/>
+                    </a:prstGeom>
+                    <a:noFill/>
+                    <a:ln w="9525">
+                      <a:noFill/>
+                    </a:ln>
+                  </pic:spPr>
+                </pic:pic>
+              </a:graphicData>
+            </a:graphic>
+          </wp:inline>
+        </w:drawing>
+      </w:r>
+    </w:p>
+    <w:p>
+      <w:pPr>
+        <w:pStyle w:val="15"/>
+      </w:pPr>
+      <w:r>
+        <w:t xml:space="preserve">Figure </w:t>
+      </w:r>
+      <w:r>
+        <w:fldChar w:fldCharType="begin"/>
+      </w:r>
+      <w:r>
+        <w:instrText xml:space="preserve"> SEQ Figure \* ARABIC </w:instrText>
+      </w:r>
+      <w:r>
+        <w:fldChar w:fldCharType="separate"/>
+      </w:r>
+      <w:r>
+        <w:t>8</w:t>
+      </w:r>
+      <w:r>
+        <w:fldChar w:fldCharType="end"/>
+      </w:r>
+      <w:r>
+        <w:rPr>
+          <w:lang w:val="en-US"/>
+        </w:rPr>
+        <w:t>: Collision Sequence Diagram</w:t>
+      </w:r>
+    </w:p>
+    <w:p>
+      <w:pPr>
+        <w:pStyle w:val="3"/>
+      </w:pPr>
+      <w:r>
+        <w:t>State Chart Diagrams (if needed)</w:t>
+      </w:r>
+      <w:bookmarkEnd w:id="26"/>
+    </w:p>
+    <w:p>
+      <w:pPr>
+        <w:rPr>
+          <w:lang w:val="en-US"/>
+        </w:rPr>
+      </w:pPr>
+      <w:bookmarkStart w:id="27" w:name="_Toc14204"/>
+      <w:r>
+        <w:rPr>
+          <w:lang w:val="en-US"/>
+        </w:rPr>
+        <w:drawing>
+          <wp:inline distT="0" distB="0" distL="114300" distR="114300">
+            <wp:extent cx="5941695" cy="2532380"/>
+            <wp:effectExtent l="0" t="0" r="1905" b="1270"/>
+            <wp:docPr id="10" name="Picture 10" descr="Enemy Diagram - Page 1"/>
+            <wp:cNvGraphicFramePr>
+              <a:graphicFrameLocks xmlns:a="http://schemas.openxmlformats.org/drawingml/2006/main" noChangeAspect="1"/>
+            </wp:cNvGraphicFramePr>
+            <a:graphic xmlns:a="http://schemas.openxmlformats.org/drawingml/2006/main">
+              <a:graphicData uri="http://schemas.openxmlformats.org/drawingml/2006/picture">
+                <pic:pic xmlns:pic="http://schemas.openxmlformats.org/drawingml/2006/picture">
+                  <pic:nvPicPr>
+                    <pic:cNvPr id="10" name="Picture 10" descr="Enemy Diagram - Page 1"/>
+                    <pic:cNvPicPr>
+                      <a:picLocks noChangeAspect="1"/>
+                    </pic:cNvPicPr>
+                  </pic:nvPicPr>
+                  <pic:blipFill>
+                    <a:blip r:embed="rId18"/>
+                    <a:stretch>
+                      <a:fillRect/>
+                    </a:stretch>
+                  </pic:blipFill>
+                  <pic:spPr>
+                    <a:xfrm>
+                      <a:off x="0" y="0"/>
+                      <a:ext cx="5941695" cy="2532380"/>
+                    </a:xfrm>
+                    <a:prstGeom prst="rect">
+                      <a:avLst/>
+                    </a:prstGeom>
+                  </pic:spPr>
+                </pic:pic>
+              </a:graphicData>
+            </a:graphic>
+          </wp:inline>
+        </w:drawing>
+      </w:r>
+    </w:p>
+    <w:p>
+      <w:pPr>
+        <w:pStyle w:val="15"/>
+        <w:rPr>
+          <w:lang w:val="en-US"/>
+        </w:rPr>
+      </w:pPr>
+      <w:r>
+        <w:t xml:space="preserve">Figure </w:t>
+      </w:r>
+      <w:r>
+        <w:fldChar w:fldCharType="begin"/>
+      </w:r>
+      <w:r>
+        <w:instrText xml:space="preserve"> SEQ Figure \* ARABIC </w:instrText>
+      </w:r>
+      <w:r>
+        <w:fldChar w:fldCharType="separate"/>
+      </w:r>
+      <w:r>
+        <w:t>9</w:t>
+      </w:r>
+      <w:r>
+        <w:fldChar w:fldCharType="end"/>
+      </w:r>
+      <w:r>
+        <w:rPr>
+          <w:lang w:val="en-US"/>
+        </w:rPr>
+        <w:t>: Enemy AI State Diagram</w:t>
+      </w:r>
+    </w:p>
+    <w:p>
+      <w:pPr>
+        <w:pStyle w:val="3"/>
+      </w:pPr>
+      <w:r>
+        <w:t>Activity Diagrams (if needed)</w:t>
+      </w:r>
+      <w:bookmarkEnd w:id="27"/>
+    </w:p>
+    <w:p>
+      <w:pPr>
         <w:ind w:left="720"/>
+        <w:jc w:val="both"/>
         <w:rPr>
           <w:i/>
           <w:iCs/>
@@ -6066,29 +6264,18 @@
           <w:sz w:val="22"/>
           <w:szCs w:val="22"/>
         </w:rPr>
-        <w:t>//Sequence Diagrams.</w:t>
-      </w:r>
-    </w:p>
-    <w:p>
-      <w:pPr>
-        <w:pStyle w:val="3"/>
-      </w:pPr>
-      <w:bookmarkStart w:id="26" w:name="_Toc6473"/>
-      <w:r>
-        <w:t>State Chart Diagrams (if needed)</w:t>
-      </w:r>
-      <w:bookmarkEnd w:id="26"/>
-    </w:p>
-    <w:p>
-      <w:pPr>
-        <w:ind w:left="720"/>
+        <w:t xml:space="preserve">Modeling of specific </w:t>
+      </w:r>
+      <w:r>
         <w:rPr>
           <w:i/>
           <w:iCs/>
           <w:sz w:val="22"/>
           <w:szCs w:val="22"/>
-        </w:rPr>
-      </w:pPr>
+          <w:lang w:val="en-US"/>
+        </w:rPr>
+        <w:t xml:space="preserve">activities </w:t>
+      </w:r>
       <w:r>
         <w:rPr>
           <w:i/>
@@ -6096,30 +6283,20 @@
           <w:sz w:val="22"/>
           <w:szCs w:val="22"/>
         </w:rPr>
-        <w:t>Not Applicable.</w:t>
-      </w:r>
-    </w:p>
-    <w:p>
-      <w:pPr>
-        <w:pStyle w:val="3"/>
-      </w:pPr>
-      <w:bookmarkStart w:id="27" w:name="_Toc14204"/>
-      <w:r>
-        <w:t>Activity Diagrams (if needed)</w:t>
-      </w:r>
-      <w:bookmarkEnd w:id="27"/>
-    </w:p>
-    <w:p>
-      <w:pPr>
-        <w:ind w:left="720"/>
-        <w:jc w:val="both"/>
+        <w:t xml:space="preserve">was previously described using </w:t>
+      </w:r>
+      <w:r>
         <w:rPr>
           <w:i/>
           <w:iCs/>
           <w:sz w:val="22"/>
           <w:szCs w:val="22"/>
-        </w:rPr>
-      </w:pPr>
+          <w:lang w:val="en-US"/>
+        </w:rPr>
+        <w:t xml:space="preserve">interaction </w:t>
+      </w:r>
+      <w:bookmarkStart w:id="36" w:name="_GoBack"/>
+      <w:bookmarkEnd w:id="36"/>
       <w:r>
         <w:rPr>
           <w:i/>
@@ -6127,26 +6304,7 @@
           <w:sz w:val="22"/>
           <w:szCs w:val="22"/>
         </w:rPr>
-        <w:t xml:space="preserve">Modeling of specific </w:t>
-      </w:r>
-      <w:r>
-        <w:rPr>
-          <w:i/>
-          <w:iCs/>
-          <w:sz w:val="22"/>
-          <w:szCs w:val="22"/>
-          <w:lang w:val="en-US"/>
-        </w:rPr>
-        <w:t xml:space="preserve">activities </w:t>
-      </w:r>
-      <w:r>
-        <w:rPr>
-          <w:i/>
-          <w:iCs/>
-          <w:sz w:val="22"/>
-          <w:szCs w:val="22"/>
-        </w:rPr>
-        <w:t>was previously described using sequence diagrams.</w:t>
+        <w:t>diagrams.</w:t>
       </w:r>
     </w:p>
     <w:p>
@@ -7082,7 +7240,7 @@
                     </pic:cNvPicPr>
                   </pic:nvPicPr>
                   <pic:blipFill>
-                    <a:blip r:embed="rId17"/>
+                    <a:blip r:embed="rId19"/>
                     <a:stretch>
                       <a:fillRect/>
                     </a:stretch>
@@ -7127,7 +7285,7 @@
         <w:fldChar w:fldCharType="separate"/>
       </w:r>
       <w:r>
-        <w:t>8</w:t>
+        <w:t>10</w:t>
       </w:r>
       <w:r>
         <w:fldChar w:fldCharType="end"/>
@@ -11696,6 +11854,12 @@
           <w:r>
             <w:t xml:space="preserve">  CM-identifier: SDS_v1.1</w:t>
           </w:r>
+          <w:r>
+            <w:rPr>
+              <w:lang w:val="en-US"/>
+            </w:rPr>
+            <w:t>2</w:t>
+          </w:r>
         </w:p>
       </w:tc>
     </w:tr>
@@ -11747,7 +11911,16 @@
         </w:tcPr>
         <w:p>
           <w:r>
-            <w:t xml:space="preserve">  Date:  8/4/2018</w:t>
+            <w:t xml:space="preserve">  Date:</w:t>
+          </w:r>
+          <w:r>
+            <w:rPr>
+              <w:lang w:val="en-US"/>
+            </w:rPr>
+            <w:t xml:space="preserve"> 10</w:t>
+          </w:r>
+          <w:r>
+            <w:t>/4/2018</w:t>
           </w:r>
         </w:p>
       </w:tc>

</xml_diff>

<commit_message>
added sequence diagrams to sds, pdf
</commit_message>
<xml_diff>
--- a/documentation/Geometry Adventure SDS.docx
+++ b/documentation/Geometry Adventure SDS.docx
@@ -1960,8 +1960,6 @@
           <w:tab w:val="right" w:leader="dot" w:pos="9360"/>
         </w:tabs>
       </w:pPr>
-      <w:bookmarkStart w:id="39" w:name="_GoBack"/>
-      <w:bookmarkEnd w:id="39"/>
       <w:r>
         <w:rPr>
           <w:sz w:val="22"/>
@@ -1993,7 +1991,7 @@
         <w:rPr>
           <w:szCs w:val="22"/>
         </w:rPr>
-        <w:instrText xml:space="preserve"> HYPERLINK \l _Toc21321 </w:instrText>
+        <w:instrText xml:space="preserve"> HYPERLINK \l _Toc5095 </w:instrText>
       </w:r>
       <w:r>
         <w:rPr>
@@ -2017,7 +2015,7 @@
         <w:fldChar w:fldCharType="begin"/>
       </w:r>
       <w:r>
-        <w:instrText xml:space="preserve"> PAGEREF _Toc21321 </w:instrText>
+        <w:instrText xml:space="preserve"> PAGEREF _Toc5095 </w:instrText>
       </w:r>
       <w:r>
         <w:fldChar w:fldCharType="separate"/>
@@ -2052,7 +2050,7 @@
         <w:rPr>
           <w:szCs w:val="22"/>
         </w:rPr>
-        <w:instrText xml:space="preserve"> HYPERLINK \l _Toc26760 </w:instrText>
+        <w:instrText xml:space="preserve"> HYPERLINK \l _Toc8857 </w:instrText>
       </w:r>
       <w:r>
         <w:rPr>
@@ -2070,7 +2068,7 @@
         <w:fldChar w:fldCharType="begin"/>
       </w:r>
       <w:r>
-        <w:instrText xml:space="preserve"> PAGEREF _Toc26760 </w:instrText>
+        <w:instrText xml:space="preserve"> PAGEREF _Toc8857 </w:instrText>
       </w:r>
       <w:r>
         <w:fldChar w:fldCharType="separate"/>
@@ -2105,7 +2103,7 @@
         <w:rPr>
           <w:szCs w:val="22"/>
         </w:rPr>
-        <w:instrText xml:space="preserve"> HYPERLINK \l _Toc20611 </w:instrText>
+        <w:instrText xml:space="preserve"> HYPERLINK \l _Toc24807 </w:instrText>
       </w:r>
       <w:r>
         <w:rPr>
@@ -2123,7 +2121,7 @@
         <w:fldChar w:fldCharType="begin"/>
       </w:r>
       <w:r>
-        <w:instrText xml:space="preserve"> PAGEREF _Toc20611 </w:instrText>
+        <w:instrText xml:space="preserve"> PAGEREF _Toc24807 </w:instrText>
       </w:r>
       <w:r>
         <w:fldChar w:fldCharType="separate"/>
@@ -2158,7 +2156,7 @@
         <w:rPr>
           <w:szCs w:val="22"/>
         </w:rPr>
-        <w:instrText xml:space="preserve"> HYPERLINK \l _Toc17054 </w:instrText>
+        <w:instrText xml:space="preserve"> HYPERLINK \l _Toc32446 </w:instrText>
       </w:r>
       <w:r>
         <w:rPr>
@@ -2176,7 +2174,7 @@
         <w:fldChar w:fldCharType="begin"/>
       </w:r>
       <w:r>
-        <w:instrText xml:space="preserve"> PAGEREF _Toc17054 </w:instrText>
+        <w:instrText xml:space="preserve"> PAGEREF _Toc32446 </w:instrText>
       </w:r>
       <w:r>
         <w:fldChar w:fldCharType="separate"/>
@@ -2211,7 +2209,7 @@
         <w:rPr>
           <w:szCs w:val="22"/>
         </w:rPr>
-        <w:instrText xml:space="preserve"> HYPERLINK \l _Toc19095 </w:instrText>
+        <w:instrText xml:space="preserve"> HYPERLINK \l _Toc4904 </w:instrText>
       </w:r>
       <w:r>
         <w:rPr>
@@ -2229,7 +2227,7 @@
         <w:fldChar w:fldCharType="begin"/>
       </w:r>
       <w:r>
-        <w:instrText xml:space="preserve"> PAGEREF _Toc19095 </w:instrText>
+        <w:instrText xml:space="preserve"> PAGEREF _Toc4904 </w:instrText>
       </w:r>
       <w:r>
         <w:fldChar w:fldCharType="separate"/>
@@ -2264,7 +2262,7 @@
         <w:rPr>
           <w:szCs w:val="22"/>
         </w:rPr>
-        <w:instrText xml:space="preserve"> HYPERLINK \l _Toc17020 </w:instrText>
+        <w:instrText xml:space="preserve"> HYPERLINK \l _Toc25485 </w:instrText>
       </w:r>
       <w:r>
         <w:rPr>
@@ -2282,7 +2280,7 @@
         <w:fldChar w:fldCharType="begin"/>
       </w:r>
       <w:r>
-        <w:instrText xml:space="preserve"> PAGEREF _Toc17020 </w:instrText>
+        <w:instrText xml:space="preserve"> PAGEREF _Toc25485 </w:instrText>
       </w:r>
       <w:r>
         <w:fldChar w:fldCharType="separate"/>
@@ -2317,7 +2315,7 @@
         <w:rPr>
           <w:szCs w:val="22"/>
         </w:rPr>
-        <w:instrText xml:space="preserve"> HYPERLINK \l _Toc27472 </w:instrText>
+        <w:instrText xml:space="preserve"> HYPERLINK \l _Toc805 </w:instrText>
       </w:r>
       <w:r>
         <w:rPr>
@@ -2341,7 +2339,7 @@
         <w:fldChar w:fldCharType="begin"/>
       </w:r>
       <w:r>
-        <w:instrText xml:space="preserve"> PAGEREF _Toc27472 </w:instrText>
+        <w:instrText xml:space="preserve"> PAGEREF _Toc805 </w:instrText>
       </w:r>
       <w:r>
         <w:fldChar w:fldCharType="separate"/>
@@ -2376,7 +2374,7 @@
         <w:rPr>
           <w:szCs w:val="22"/>
         </w:rPr>
-        <w:instrText xml:space="preserve"> HYPERLINK \l _Toc16253 </w:instrText>
+        <w:instrText xml:space="preserve"> HYPERLINK \l _Toc1268 </w:instrText>
       </w:r>
       <w:r>
         <w:rPr>
@@ -2394,7 +2392,7 @@
         <w:fldChar w:fldCharType="begin"/>
       </w:r>
       <w:r>
-        <w:instrText xml:space="preserve"> PAGEREF _Toc16253 </w:instrText>
+        <w:instrText xml:space="preserve"> PAGEREF _Toc1268 </w:instrText>
       </w:r>
       <w:r>
         <w:fldChar w:fldCharType="separate"/>
@@ -2430,7 +2428,7 @@
         <w:rPr>
           <w:szCs w:val="22"/>
         </w:rPr>
-        <w:instrText xml:space="preserve"> HYPERLINK \l _Toc5738 </w:instrText>
+        <w:instrText xml:space="preserve"> HYPERLINK \l _Toc25839 </w:instrText>
       </w:r>
       <w:r>
         <w:rPr>
@@ -2448,7 +2446,7 @@
         <w:fldChar w:fldCharType="begin"/>
       </w:r>
       <w:r>
-        <w:instrText xml:space="preserve"> PAGEREF _Toc5738 </w:instrText>
+        <w:instrText xml:space="preserve"> PAGEREF _Toc25839 </w:instrText>
       </w:r>
       <w:r>
         <w:fldChar w:fldCharType="separate"/>
@@ -2484,7 +2482,7 @@
         <w:rPr>
           <w:szCs w:val="22"/>
         </w:rPr>
-        <w:instrText xml:space="preserve"> HYPERLINK \l _Toc6388 </w:instrText>
+        <w:instrText xml:space="preserve"> HYPERLINK \l _Toc16184 </w:instrText>
       </w:r>
       <w:r>
         <w:rPr>
@@ -2502,7 +2500,7 @@
         <w:fldChar w:fldCharType="begin"/>
       </w:r>
       <w:r>
-        <w:instrText xml:space="preserve"> PAGEREF _Toc6388 </w:instrText>
+        <w:instrText xml:space="preserve"> PAGEREF _Toc16184 </w:instrText>
       </w:r>
       <w:r>
         <w:fldChar w:fldCharType="separate"/>
@@ -2538,7 +2536,7 @@
         <w:rPr>
           <w:szCs w:val="22"/>
         </w:rPr>
-        <w:instrText xml:space="preserve"> HYPERLINK \l _Toc13904 </w:instrText>
+        <w:instrText xml:space="preserve"> HYPERLINK \l _Toc612 </w:instrText>
       </w:r>
       <w:r>
         <w:rPr>
@@ -2546,13 +2544,15 @@
         </w:rPr>
         <w:fldChar w:fldCharType="separate"/>
       </w:r>
-      <w:r>
-        <w:rPr>
-          <w:i/>
-          <w:iCs/>
+      <w:bookmarkStart w:id="41" w:name="_GoBack"/>
+      <w:r>
+        <w:rPr>
+          <w:i w:val="0"/>
+          <w:iCs w:val="0"/>
         </w:rPr>
         <w:t xml:space="preserve">2.1.3 </w:t>
       </w:r>
+      <w:bookmarkEnd w:id="41"/>
       <w:r>
         <w:rPr>
           <w:lang w:val="en-US"/>
@@ -2566,7 +2566,7 @@
         <w:fldChar w:fldCharType="begin"/>
       </w:r>
       <w:r>
-        <w:instrText xml:space="preserve"> PAGEREF _Toc13904 </w:instrText>
+        <w:instrText xml:space="preserve"> PAGEREF _Toc612 </w:instrText>
       </w:r>
       <w:r>
         <w:fldChar w:fldCharType="separate"/>
@@ -2601,7 +2601,7 @@
         <w:rPr>
           <w:szCs w:val="22"/>
         </w:rPr>
-        <w:instrText xml:space="preserve"> HYPERLINK \l _Toc32382 </w:instrText>
+        <w:instrText xml:space="preserve"> HYPERLINK \l _Toc16572 </w:instrText>
       </w:r>
       <w:r>
         <w:rPr>
@@ -2625,7 +2625,7 @@
         <w:fldChar w:fldCharType="begin"/>
       </w:r>
       <w:r>
-        <w:instrText xml:space="preserve"> PAGEREF _Toc32382 </w:instrText>
+        <w:instrText xml:space="preserve"> PAGEREF _Toc16572 </w:instrText>
       </w:r>
       <w:r>
         <w:fldChar w:fldCharType="separate"/>
@@ -2660,7 +2660,7 @@
         <w:rPr>
           <w:szCs w:val="22"/>
         </w:rPr>
-        <w:instrText xml:space="preserve"> HYPERLINK \l _Toc22431 </w:instrText>
+        <w:instrText xml:space="preserve"> HYPERLINK \l _Toc13391 </w:instrText>
       </w:r>
       <w:r>
         <w:rPr>
@@ -2678,7 +2678,7 @@
         <w:fldChar w:fldCharType="begin"/>
       </w:r>
       <w:r>
-        <w:instrText xml:space="preserve"> PAGEREF _Toc22431 </w:instrText>
+        <w:instrText xml:space="preserve"> PAGEREF _Toc13391 </w:instrText>
       </w:r>
       <w:r>
         <w:fldChar w:fldCharType="separate"/>
@@ -2713,7 +2713,7 @@
         <w:rPr>
           <w:szCs w:val="22"/>
         </w:rPr>
-        <w:instrText xml:space="preserve"> HYPERLINK \l _Toc16364 </w:instrText>
+        <w:instrText xml:space="preserve"> HYPERLINK \l _Toc15151 </w:instrText>
       </w:r>
       <w:r>
         <w:rPr>
@@ -2731,7 +2731,7 @@
         <w:fldChar w:fldCharType="begin"/>
       </w:r>
       <w:r>
-        <w:instrText xml:space="preserve"> PAGEREF _Toc16364 </w:instrText>
+        <w:instrText xml:space="preserve"> PAGEREF _Toc15151 </w:instrText>
       </w:r>
       <w:r>
         <w:fldChar w:fldCharType="separate"/>
@@ -2766,7 +2766,7 @@
         <w:rPr>
           <w:szCs w:val="22"/>
         </w:rPr>
-        <w:instrText xml:space="preserve"> HYPERLINK \l _Toc20964 </w:instrText>
+        <w:instrText xml:space="preserve"> HYPERLINK \l _Toc31089 </w:instrText>
       </w:r>
       <w:r>
         <w:rPr>
@@ -2790,13 +2790,13 @@
         <w:fldChar w:fldCharType="begin"/>
       </w:r>
       <w:r>
-        <w:instrText xml:space="preserve"> PAGEREF _Toc20964 </w:instrText>
+        <w:instrText xml:space="preserve"> PAGEREF _Toc31089 </w:instrText>
       </w:r>
       <w:r>
         <w:fldChar w:fldCharType="separate"/>
       </w:r>
       <w:r>
-        <w:t>14</w:t>
+        <w:t>17</w:t>
       </w:r>
       <w:r>
         <w:fldChar w:fldCharType="end"/>
@@ -2825,7 +2825,7 @@
         <w:rPr>
           <w:szCs w:val="22"/>
         </w:rPr>
-        <w:instrText xml:space="preserve"> HYPERLINK \l _Toc2451 </w:instrText>
+        <w:instrText xml:space="preserve"> HYPERLINK \l _Toc7928 </w:instrText>
       </w:r>
       <w:r>
         <w:rPr>
@@ -2852,13 +2852,13 @@
         <w:fldChar w:fldCharType="begin"/>
       </w:r>
       <w:r>
-        <w:instrText xml:space="preserve"> PAGEREF _Toc2451 </w:instrText>
+        <w:instrText xml:space="preserve"> PAGEREF _Toc7928 </w:instrText>
       </w:r>
       <w:r>
         <w:fldChar w:fldCharType="separate"/>
       </w:r>
       <w:r>
-        <w:t>15</w:t>
+        <w:t>17</w:t>
       </w:r>
       <w:r>
         <w:fldChar w:fldCharType="end"/>
@@ -2887,7 +2887,7 @@
         <w:rPr>
           <w:szCs w:val="22"/>
         </w:rPr>
-        <w:instrText xml:space="preserve"> HYPERLINK \l _Toc28466 </w:instrText>
+        <w:instrText xml:space="preserve"> HYPERLINK \l _Toc17073 </w:instrText>
       </w:r>
       <w:r>
         <w:rPr>
@@ -2917,13 +2917,13 @@
         <w:fldChar w:fldCharType="begin"/>
       </w:r>
       <w:r>
-        <w:instrText xml:space="preserve"> PAGEREF _Toc28466 </w:instrText>
+        <w:instrText xml:space="preserve"> PAGEREF _Toc17073 </w:instrText>
       </w:r>
       <w:r>
         <w:fldChar w:fldCharType="separate"/>
       </w:r>
       <w:r>
-        <w:t>15</w:t>
+        <w:t>17</w:t>
       </w:r>
       <w:r>
         <w:fldChar w:fldCharType="end"/>
@@ -2952,7 +2952,7 @@
         <w:rPr>
           <w:szCs w:val="22"/>
         </w:rPr>
-        <w:instrText xml:space="preserve"> HYPERLINK \l _Toc22528 </w:instrText>
+        <w:instrText xml:space="preserve"> HYPERLINK \l _Toc15116 </w:instrText>
       </w:r>
       <w:r>
         <w:rPr>
@@ -2976,13 +2976,13 @@
         <w:fldChar w:fldCharType="begin"/>
       </w:r>
       <w:r>
-        <w:instrText xml:space="preserve"> PAGEREF _Toc22528 </w:instrText>
+        <w:instrText xml:space="preserve"> PAGEREF _Toc15116 </w:instrText>
       </w:r>
       <w:r>
         <w:fldChar w:fldCharType="separate"/>
       </w:r>
       <w:r>
-        <w:t>16</w:t>
+        <w:t>18</w:t>
       </w:r>
       <w:r>
         <w:fldChar w:fldCharType="end"/>
@@ -3082,7 +3082,7 @@
         <w:rPr>
           <w:szCs w:val="22"/>
         </w:rPr>
-        <w:instrText xml:space="preserve"> HYPERLINK \l _Toc18528 </w:instrText>
+        <w:instrText xml:space="preserve"> HYPERLINK \l _Toc4524 </w:instrText>
       </w:r>
       <w:r>
         <w:rPr>
@@ -3106,13 +3106,13 @@
         <w:fldChar w:fldCharType="begin"/>
       </w:r>
       <w:r>
-        <w:instrText xml:space="preserve"> PAGEREF _Toc18528 </w:instrText>
+        <w:instrText xml:space="preserve"> PAGEREF _Toc4524 </w:instrText>
       </w:r>
       <w:r>
         <w:fldChar w:fldCharType="separate"/>
       </w:r>
       <w:r>
-        <w:t>6</w:t>
+        <w:t>5</w:t>
       </w:r>
       <w:r>
         <w:fldChar w:fldCharType="end"/>
@@ -3141,7 +3141,7 @@
         <w:rPr>
           <w:szCs w:val="22"/>
         </w:rPr>
-        <w:instrText xml:space="preserve"> HYPERLINK \l _Toc3473 </w:instrText>
+        <w:instrText xml:space="preserve"> HYPERLINK \l _Toc18307 </w:instrText>
       </w:r>
       <w:r>
         <w:rPr>
@@ -3165,13 +3165,13 @@
         <w:fldChar w:fldCharType="begin"/>
       </w:r>
       <w:r>
-        <w:instrText xml:space="preserve"> PAGEREF _Toc3473 </w:instrText>
+        <w:instrText xml:space="preserve"> PAGEREF _Toc18307 </w:instrText>
       </w:r>
       <w:r>
         <w:fldChar w:fldCharType="separate"/>
       </w:r>
       <w:r>
-        <w:t>16</w:t>
+        <w:t>17</w:t>
       </w:r>
       <w:r>
         <w:fldChar w:fldCharType="end"/>
@@ -3200,7 +3200,7 @@
         <w:rPr>
           <w:szCs w:val="22"/>
         </w:rPr>
-        <w:instrText xml:space="preserve"> HYPERLINK \l _Toc22012 </w:instrText>
+        <w:instrText xml:space="preserve"> HYPERLINK \l _Toc11106 </w:instrText>
       </w:r>
       <w:r>
         <w:rPr>
@@ -3224,13 +3224,13 @@
         <w:fldChar w:fldCharType="begin"/>
       </w:r>
       <w:r>
-        <w:instrText xml:space="preserve"> PAGEREF _Toc22012 </w:instrText>
+        <w:instrText xml:space="preserve"> PAGEREF _Toc11106 </w:instrText>
       </w:r>
       <w:r>
         <w:fldChar w:fldCharType="separate"/>
       </w:r>
       <w:r>
-        <w:t>17</w:t>
+        <w:t>18</w:t>
       </w:r>
       <w:r>
         <w:fldChar w:fldCharType="end"/>
@@ -3311,7 +3311,7 @@
         <w:rPr>
           <w:szCs w:val="22"/>
         </w:rPr>
-        <w:instrText xml:space="preserve"> HYPERLINK \l _Toc6293 </w:instrText>
+        <w:instrText xml:space="preserve"> HYPERLINK \l _Toc23041 </w:instrText>
       </w:r>
       <w:r>
         <w:rPr>
@@ -3335,13 +3335,13 @@
         <w:fldChar w:fldCharType="begin"/>
       </w:r>
       <w:r>
-        <w:instrText xml:space="preserve"> PAGEREF _Toc6293 </w:instrText>
+        <w:instrText xml:space="preserve"> PAGEREF _Toc23041 </w:instrText>
       </w:r>
       <w:r>
         <w:fldChar w:fldCharType="separate"/>
       </w:r>
       <w:r>
-        <w:t>7</w:t>
+        <w:t>6</w:t>
       </w:r>
       <w:r>
         <w:fldChar w:fldCharType="end"/>
@@ -3370,7 +3370,7 @@
         <w:rPr>
           <w:szCs w:val="22"/>
         </w:rPr>
-        <w:instrText xml:space="preserve"> HYPERLINK \l _Toc22305 </w:instrText>
+        <w:instrText xml:space="preserve"> HYPERLINK \l _Toc4157 </w:instrText>
       </w:r>
       <w:r>
         <w:rPr>
@@ -3394,13 +3394,13 @@
         <w:fldChar w:fldCharType="begin"/>
       </w:r>
       <w:r>
-        <w:instrText xml:space="preserve"> PAGEREF _Toc22305 </w:instrText>
+        <w:instrText xml:space="preserve"> PAGEREF _Toc4157 </w:instrText>
       </w:r>
       <w:r>
         <w:fldChar w:fldCharType="separate"/>
       </w:r>
       <w:r>
-        <w:t>9</w:t>
+        <w:t>8</w:t>
       </w:r>
       <w:r>
         <w:fldChar w:fldCharType="end"/>
@@ -3429,7 +3429,7 @@
         <w:rPr>
           <w:szCs w:val="22"/>
         </w:rPr>
-        <w:instrText xml:space="preserve"> HYPERLINK \l _Toc11825 </w:instrText>
+        <w:instrText xml:space="preserve"> HYPERLINK \l _Toc31641 </w:instrText>
       </w:r>
       <w:r>
         <w:rPr>
@@ -3453,13 +3453,13 @@
         <w:fldChar w:fldCharType="begin"/>
       </w:r>
       <w:r>
-        <w:instrText xml:space="preserve"> PAGEREF _Toc11825 </w:instrText>
+        <w:instrText xml:space="preserve"> PAGEREF _Toc31641 </w:instrText>
       </w:r>
       <w:r>
         <w:fldChar w:fldCharType="separate"/>
       </w:r>
       <w:r>
-        <w:t>9</w:t>
+        <w:t>8</w:t>
       </w:r>
       <w:r>
         <w:fldChar w:fldCharType="end"/>
@@ -3488,7 +3488,7 @@
         <w:rPr>
           <w:szCs w:val="22"/>
         </w:rPr>
-        <w:instrText xml:space="preserve"> HYPERLINK \l _Toc30525 </w:instrText>
+        <w:instrText xml:space="preserve"> HYPERLINK \l _Toc14704 </w:instrText>
       </w:r>
       <w:r>
         <w:rPr>
@@ -3512,13 +3512,13 @@
         <w:fldChar w:fldCharType="begin"/>
       </w:r>
       <w:r>
-        <w:instrText xml:space="preserve"> PAGEREF _Toc30525 </w:instrText>
+        <w:instrText xml:space="preserve"> PAGEREF _Toc14704 </w:instrText>
       </w:r>
       <w:r>
         <w:fldChar w:fldCharType="separate"/>
       </w:r>
       <w:r>
-        <w:t>10</w:t>
+        <w:t>9</w:t>
       </w:r>
       <w:r>
         <w:fldChar w:fldCharType="end"/>
@@ -3547,7 +3547,7 @@
         <w:rPr>
           <w:szCs w:val="22"/>
         </w:rPr>
-        <w:instrText xml:space="preserve"> HYPERLINK \l _Toc9930 </w:instrText>
+        <w:instrText xml:space="preserve"> HYPERLINK \l _Toc18734 </w:instrText>
       </w:r>
       <w:r>
         <w:rPr>
@@ -3571,13 +3571,13 @@
         <w:fldChar w:fldCharType="begin"/>
       </w:r>
       <w:r>
-        <w:instrText xml:space="preserve"> PAGEREF _Toc9930 </w:instrText>
+        <w:instrText xml:space="preserve"> PAGEREF _Toc18734 </w:instrText>
       </w:r>
       <w:r>
         <w:fldChar w:fldCharType="separate"/>
       </w:r>
       <w:r>
-        <w:t>11</w:t>
+        <w:t>10</w:t>
       </w:r>
       <w:r>
         <w:fldChar w:fldCharType="end"/>
@@ -3606,7 +3606,7 @@
         <w:rPr>
           <w:szCs w:val="22"/>
         </w:rPr>
-        <w:instrText xml:space="preserve"> HYPERLINK \l _Toc15949 </w:instrText>
+        <w:instrText xml:space="preserve"> HYPERLINK \l _Toc30157 </w:instrText>
       </w:r>
       <w:r>
         <w:rPr>
@@ -3630,13 +3630,13 @@
         <w:fldChar w:fldCharType="begin"/>
       </w:r>
       <w:r>
-        <w:instrText xml:space="preserve"> PAGEREF _Toc15949 </w:instrText>
+        <w:instrText xml:space="preserve"> PAGEREF _Toc30157 </w:instrText>
       </w:r>
       <w:r>
         <w:fldChar w:fldCharType="separate"/>
       </w:r>
       <w:r>
-        <w:t>11</w:t>
+        <w:t>10</w:t>
       </w:r>
       <w:r>
         <w:fldChar w:fldCharType="end"/>
@@ -3665,7 +3665,7 @@
         <w:rPr>
           <w:szCs w:val="22"/>
         </w:rPr>
-        <w:instrText xml:space="preserve"> HYPERLINK \l _Toc6740 </w:instrText>
+        <w:instrText xml:space="preserve"> HYPERLINK \l _Toc21648 </w:instrText>
       </w:r>
       <w:r>
         <w:rPr>
@@ -3689,13 +3689,13 @@
         <w:fldChar w:fldCharType="begin"/>
       </w:r>
       <w:r>
-        <w:instrText xml:space="preserve"> PAGEREF _Toc6740 </w:instrText>
+        <w:instrText xml:space="preserve"> PAGEREF _Toc21648 </w:instrText>
       </w:r>
       <w:r>
         <w:fldChar w:fldCharType="separate"/>
       </w:r>
       <w:r>
-        <w:t>12</w:t>
+        <w:t>11</w:t>
       </w:r>
       <w:r>
         <w:fldChar w:fldCharType="end"/>
@@ -3724,7 +3724,7 @@
         <w:rPr>
           <w:szCs w:val="22"/>
         </w:rPr>
-        <w:instrText xml:space="preserve"> HYPERLINK \l _Toc26364 </w:instrText>
+        <w:instrText xml:space="preserve"> HYPERLINK \l _Toc19012 </w:instrText>
       </w:r>
       <w:r>
         <w:rPr>
@@ -3748,13 +3748,13 @@
         <w:fldChar w:fldCharType="begin"/>
       </w:r>
       <w:r>
-        <w:instrText xml:space="preserve"> PAGEREF _Toc26364 </w:instrText>
+        <w:instrText xml:space="preserve"> PAGEREF _Toc19012 </w:instrText>
       </w:r>
       <w:r>
         <w:fldChar w:fldCharType="separate"/>
       </w:r>
       <w:r>
-        <w:t>12</w:t>
+        <w:t>11</w:t>
       </w:r>
       <w:r>
         <w:fldChar w:fldCharType="end"/>
@@ -3783,7 +3783,7 @@
         <w:rPr>
           <w:szCs w:val="22"/>
         </w:rPr>
-        <w:instrText xml:space="preserve"> HYPERLINK \l _Toc5358 </w:instrText>
+        <w:instrText xml:space="preserve"> HYPERLINK \l _Toc21447 </w:instrText>
       </w:r>
       <w:r>
         <w:rPr>
@@ -3807,13 +3807,13 @@
         <w:fldChar w:fldCharType="begin"/>
       </w:r>
       <w:r>
-        <w:instrText xml:space="preserve"> PAGEREF _Toc5358 </w:instrText>
+        <w:instrText xml:space="preserve"> PAGEREF _Toc21447 </w:instrText>
       </w:r>
       <w:r>
         <w:fldChar w:fldCharType="separate"/>
       </w:r>
       <w:r>
-        <w:t>13</w:t>
+        <w:t>12</w:t>
       </w:r>
       <w:r>
         <w:fldChar w:fldCharType="end"/>
@@ -3842,7 +3842,7 @@
         <w:rPr>
           <w:szCs w:val="22"/>
         </w:rPr>
-        <w:instrText xml:space="preserve"> HYPERLINK \l _Toc15234 </w:instrText>
+        <w:instrText xml:space="preserve"> HYPERLINK \l _Toc29619 </w:instrText>
       </w:r>
       <w:r>
         <w:rPr>
@@ -3866,13 +3866,13 @@
         <w:fldChar w:fldCharType="begin"/>
       </w:r>
       <w:r>
-        <w:instrText xml:space="preserve"> PAGEREF _Toc15234 </w:instrText>
+        <w:instrText xml:space="preserve"> PAGEREF _Toc29619 </w:instrText>
       </w:r>
       <w:r>
         <w:fldChar w:fldCharType="separate"/>
       </w:r>
       <w:r>
-        <w:t>13</w:t>
+        <w:t>12</w:t>
       </w:r>
       <w:r>
         <w:fldChar w:fldCharType="end"/>
@@ -3901,7 +3901,7 @@
         <w:rPr>
           <w:szCs w:val="22"/>
         </w:rPr>
-        <w:instrText xml:space="preserve"> HYPERLINK \l _Toc30903 </w:instrText>
+        <w:instrText xml:space="preserve"> HYPERLINK \l _Toc30292 </w:instrText>
       </w:r>
       <w:r>
         <w:rPr>
@@ -3925,13 +3925,13 @@
         <w:fldChar w:fldCharType="begin"/>
       </w:r>
       <w:r>
-        <w:instrText xml:space="preserve"> PAGEREF _Toc30903 </w:instrText>
+        <w:instrText xml:space="preserve"> PAGEREF _Toc30292 </w:instrText>
       </w:r>
       <w:r>
         <w:fldChar w:fldCharType="separate"/>
       </w:r>
       <w:r>
-        <w:t>14</w:t>
+        <w:t>13</w:t>
       </w:r>
       <w:r>
         <w:fldChar w:fldCharType="end"/>
@@ -3960,7 +3960,7 @@
         <w:rPr>
           <w:szCs w:val="22"/>
         </w:rPr>
-        <w:instrText xml:space="preserve"> HYPERLINK \l _Toc9755 </w:instrText>
+        <w:instrText xml:space="preserve"> HYPERLINK \l _Toc1618 </w:instrText>
       </w:r>
       <w:r>
         <w:rPr>
@@ -3984,13 +3984,13 @@
         <w:fldChar w:fldCharType="begin"/>
       </w:r>
       <w:r>
-        <w:instrText xml:space="preserve"> PAGEREF _Toc9755 </w:instrText>
+        <w:instrText xml:space="preserve"> PAGEREF _Toc1618 </w:instrText>
       </w:r>
       <w:r>
         <w:fldChar w:fldCharType="separate"/>
       </w:r>
       <w:r>
-        <w:t>15</w:t>
+        <w:t>14</w:t>
       </w:r>
       <w:r>
         <w:fldChar w:fldCharType="end"/>
@@ -4019,7 +4019,7 @@
         <w:rPr>
           <w:szCs w:val="22"/>
         </w:rPr>
-        <w:instrText xml:space="preserve"> HYPERLINK \l _Toc12771 </w:instrText>
+        <w:instrText xml:space="preserve"> HYPERLINK \l _Toc8122 </w:instrText>
       </w:r>
       <w:r>
         <w:rPr>
@@ -4034,7 +4034,7 @@
         <w:rPr>
           <w:lang w:val="en-US"/>
         </w:rPr>
-        <w:t>: Enemy AI State Diagram</w:t>
+        <w:t>: Player Firing Weapon</w:t>
       </w:r>
       <w:r>
         <w:tab/>
@@ -4043,7 +4043,7 @@
         <w:fldChar w:fldCharType="begin"/>
       </w:r>
       <w:r>
-        <w:instrText xml:space="preserve"> PAGEREF _Toc12771 </w:instrText>
+        <w:instrText xml:space="preserve"> PAGEREF _Toc8122 </w:instrText>
       </w:r>
       <w:r>
         <w:fldChar w:fldCharType="separate"/>
@@ -4078,7 +4078,7 @@
         <w:rPr>
           <w:szCs w:val="22"/>
         </w:rPr>
-        <w:instrText xml:space="preserve"> HYPERLINK \l _Toc9656 </w:instrText>
+        <w:instrText xml:space="preserve"> HYPERLINK \l _Toc7246 </w:instrText>
       </w:r>
       <w:r>
         <w:rPr>
@@ -4093,6 +4093,124 @@
         <w:rPr>
           <w:lang w:val="en-US"/>
         </w:rPr>
+        <w:t>: Player Motion</w:t>
+      </w:r>
+      <w:r>
+        <w:tab/>
+      </w:r>
+      <w:r>
+        <w:fldChar w:fldCharType="begin"/>
+      </w:r>
+      <w:r>
+        <w:instrText xml:space="preserve"> PAGEREF _Toc7246 </w:instrText>
+      </w:r>
+      <w:r>
+        <w:fldChar w:fldCharType="separate"/>
+      </w:r>
+      <w:r>
+        <w:t>16</w:t>
+      </w:r>
+      <w:r>
+        <w:fldChar w:fldCharType="end"/>
+      </w:r>
+      <w:r>
+        <w:rPr>
+          <w:szCs w:val="22"/>
+        </w:rPr>
+        <w:fldChar w:fldCharType="end"/>
+      </w:r>
+    </w:p>
+    <w:p>
+      <w:pPr>
+        <w:pStyle w:val="24"/>
+        <w:tabs>
+          <w:tab w:val="right" w:leader="dot" w:pos="9360"/>
+        </w:tabs>
+      </w:pPr>
+      <w:r>
+        <w:rPr>
+          <w:szCs w:val="22"/>
+        </w:rPr>
+        <w:fldChar w:fldCharType="begin"/>
+      </w:r>
+      <w:r>
+        <w:rPr>
+          <w:szCs w:val="22"/>
+        </w:rPr>
+        <w:instrText xml:space="preserve"> HYPERLINK \l _Toc11069 </w:instrText>
+      </w:r>
+      <w:r>
+        <w:rPr>
+          <w:szCs w:val="22"/>
+        </w:rPr>
+        <w:fldChar w:fldCharType="separate"/>
+      </w:r>
+      <w:r>
+        <w:t xml:space="preserve">Figure 15 </w:t>
+      </w:r>
+      <w:r>
+        <w:rPr>
+          <w:lang w:val="en-US"/>
+        </w:rPr>
+        <w:t>: Enemy AI State Diagram</w:t>
+      </w:r>
+      <w:r>
+        <w:tab/>
+      </w:r>
+      <w:r>
+        <w:fldChar w:fldCharType="begin"/>
+      </w:r>
+      <w:r>
+        <w:instrText xml:space="preserve"> PAGEREF _Toc11069 </w:instrText>
+      </w:r>
+      <w:r>
+        <w:fldChar w:fldCharType="separate"/>
+      </w:r>
+      <w:r>
+        <w:t>17</w:t>
+      </w:r>
+      <w:r>
+        <w:fldChar w:fldCharType="end"/>
+      </w:r>
+      <w:r>
+        <w:rPr>
+          <w:szCs w:val="22"/>
+        </w:rPr>
+        <w:fldChar w:fldCharType="end"/>
+      </w:r>
+    </w:p>
+    <w:p>
+      <w:pPr>
+        <w:pStyle w:val="24"/>
+        <w:tabs>
+          <w:tab w:val="right" w:leader="dot" w:pos="9360"/>
+        </w:tabs>
+      </w:pPr>
+      <w:r>
+        <w:rPr>
+          <w:szCs w:val="22"/>
+        </w:rPr>
+        <w:fldChar w:fldCharType="begin"/>
+      </w:r>
+      <w:r>
+        <w:rPr>
+          <w:szCs w:val="22"/>
+        </w:rPr>
+        <w:instrText xml:space="preserve"> HYPERLINK \l _Toc22452 </w:instrText>
+      </w:r>
+      <w:r>
+        <w:rPr>
+          <w:szCs w:val="22"/>
+        </w:rPr>
+        <w:fldChar w:fldCharType="separate"/>
+      </w:r>
+      <w:r>
+        <w:t xml:space="preserve">Figure 16 </w:t>
+      </w:r>
+      <w:r>
+        <w:rPr>
+          <w:lang w:val="en-US"/>
+        </w:rPr>
         <w:t>: System Deployment Diagram</w:t>
       </w:r>
       <w:r>
@@ -4102,13 +4220,13 @@
         <w:fldChar w:fldCharType="begin"/>
       </w:r>
       <w:r>
-        <w:instrText xml:space="preserve"> PAGEREF _Toc9656 </w:instrText>
+        <w:instrText xml:space="preserve"> PAGEREF _Toc22452 </w:instrText>
       </w:r>
       <w:r>
         <w:fldChar w:fldCharType="separate"/>
       </w:r>
       <w:r>
-        <w:t>16</w:t>
+        <w:t>17</w:t>
       </w:r>
       <w:r>
         <w:fldChar w:fldCharType="end"/>
@@ -4152,7 +4270,7 @@
       <w:pPr>
         <w:pStyle w:val="2"/>
       </w:pPr>
-      <w:bookmarkStart w:id="2" w:name="_Toc21321"/>
+      <w:bookmarkStart w:id="2" w:name="_Toc5095"/>
       <w:r>
         <w:t>Introduction</w:t>
       </w:r>
@@ -4172,7 +4290,7 @@
       <w:pPr>
         <w:pStyle w:val="3"/>
       </w:pPr>
-      <w:bookmarkStart w:id="3" w:name="_Toc26760"/>
+      <w:bookmarkStart w:id="3" w:name="_Toc8857"/>
       <w:r>
         <w:t>Purpose of this Document</w:t>
       </w:r>
@@ -4247,7 +4365,7 @@
       <w:pPr>
         <w:pStyle w:val="3"/>
       </w:pPr>
-      <w:bookmarkStart w:id="4" w:name="_Toc20611"/>
+      <w:bookmarkStart w:id="4" w:name="_Toc24807"/>
       <w:r>
         <w:t>Scope</w:t>
       </w:r>
@@ -4288,7 +4406,7 @@
       <w:pPr>
         <w:pStyle w:val="3"/>
       </w:pPr>
-      <w:bookmarkStart w:id="5" w:name="_Toc17054"/>
+      <w:bookmarkStart w:id="5" w:name="_Toc32446"/>
       <w:r>
         <w:t>Table of Acronyms and Definitions</w:t>
       </w:r>
@@ -4656,7 +4774,7 @@
         <w:fldChar w:fldCharType="end"/>
       </w:r>
       <w:bookmarkStart w:id="6" w:name="_Toc6393"/>
-      <w:bookmarkStart w:id="7" w:name="_Toc18528"/>
+      <w:bookmarkStart w:id="7" w:name="_Toc4524"/>
       <w:r>
         <w:rPr>
           <w:lang w:val="en-US"/>
@@ -4697,7 +4815,7 @@
       <w:r>
         <w:t xml:space="preserve"> </w:t>
       </w:r>
-      <w:bookmarkStart w:id="8" w:name="_Toc19095"/>
+      <w:bookmarkStart w:id="8" w:name="_Toc4904"/>
       <w:r>
         <w:t>References</w:t>
       </w:r>
@@ -4770,7 +4888,7 @@
       <w:r>
         <w:t xml:space="preserve"> </w:t>
       </w:r>
-      <w:bookmarkStart w:id="9" w:name="_Toc17020"/>
+      <w:bookmarkStart w:id="9" w:name="_Toc25485"/>
       <w:r>
         <w:t>Overview of Document</w:t>
       </w:r>
@@ -4875,7 +4993,7 @@
       <w:pPr>
         <w:pStyle w:val="2"/>
       </w:pPr>
-      <w:bookmarkStart w:id="10" w:name="_Toc27472"/>
+      <w:bookmarkStart w:id="10" w:name="_Toc805"/>
       <w:r>
         <w:t>System Architecture</w:t>
       </w:r>
@@ -5226,7 +5344,7 @@
         <w:fldChar w:fldCharType="end"/>
       </w:r>
       <w:bookmarkStart w:id="11" w:name="_Toc5547"/>
-      <w:bookmarkStart w:id="12" w:name="_Toc6293"/>
+      <w:bookmarkStart w:id="12" w:name="_Toc23041"/>
       <w:r>
         <w:rPr>
           <w:lang w:val="en-US"/>
@@ -5356,7 +5474,7 @@
       <w:pPr>
         <w:pStyle w:val="3"/>
       </w:pPr>
-      <w:bookmarkStart w:id="13" w:name="_Toc16253"/>
+      <w:bookmarkStart w:id="13" w:name="_Toc1268"/>
       <w:r>
         <w:t>Design Patterns Description</w:t>
       </w:r>
@@ -5366,7 +5484,7 @@
       <w:pPr>
         <w:pStyle w:val="4"/>
       </w:pPr>
-      <w:bookmarkStart w:id="14" w:name="_Toc5738"/>
+      <w:bookmarkStart w:id="14" w:name="_Toc25839"/>
       <w:r>
         <w:t>Factory</w:t>
       </w:r>
@@ -5415,7 +5533,7 @@
       <w:pPr>
         <w:pStyle w:val="4"/>
       </w:pPr>
-      <w:bookmarkStart w:id="15" w:name="_Toc6388"/>
+      <w:bookmarkStart w:id="15" w:name="_Toc16184"/>
       <w:r>
         <w:t>Observer</w:t>
       </w:r>
@@ -5468,7 +5586,7 @@
           <w:iCs/>
         </w:rPr>
       </w:pPr>
-      <w:bookmarkStart w:id="16" w:name="_Toc13904"/>
+      <w:bookmarkStart w:id="16" w:name="_Toc612"/>
       <w:r>
         <w:rPr>
           <w:lang w:val="en-US"/>
@@ -5575,7 +5693,7 @@
       <w:pPr>
         <w:pStyle w:val="2"/>
       </w:pPr>
-      <w:bookmarkStart w:id="17" w:name="_Toc32382"/>
+      <w:bookmarkStart w:id="17" w:name="_Toc16572"/>
       <w:r>
         <w:t>Design Models</w:t>
       </w:r>
@@ -5595,7 +5713,7 @@
       <w:pPr>
         <w:pStyle w:val="3"/>
       </w:pPr>
-      <w:bookmarkStart w:id="18" w:name="_Toc22431"/>
+      <w:bookmarkStart w:id="18" w:name="_Toc13391"/>
       <w:r>
         <w:t>Class Diagrams</w:t>
       </w:r>
@@ -5671,7 +5789,7 @@
       <w:r>
         <w:fldChar w:fldCharType="end"/>
       </w:r>
-      <w:bookmarkStart w:id="19" w:name="_Toc22305"/>
+      <w:bookmarkStart w:id="19" w:name="_Toc4157"/>
       <w:r>
         <w:rPr>
           <w:lang w:val="en-US"/>
@@ -5776,7 +5894,7 @@
       <w:r>
         <w:fldChar w:fldCharType="end"/>
       </w:r>
-      <w:bookmarkStart w:id="20" w:name="_Toc11825"/>
+      <w:bookmarkStart w:id="20" w:name="_Toc31641"/>
       <w:r>
         <w:rPr>
           <w:lang w:val="en-US"/>
@@ -5866,7 +5984,7 @@
       <w:r>
         <w:fldChar w:fldCharType="end"/>
       </w:r>
-      <w:bookmarkStart w:id="21" w:name="_Toc30525"/>
+      <w:bookmarkStart w:id="21" w:name="_Toc14704"/>
       <w:r>
         <w:rPr>
           <w:lang w:val="en-US"/>
@@ -5973,7 +6091,7 @@
       <w:r>
         <w:fldChar w:fldCharType="end"/>
       </w:r>
-      <w:bookmarkStart w:id="22" w:name="_Toc9930"/>
+      <w:bookmarkStart w:id="22" w:name="_Toc18734"/>
       <w:r>
         <w:rPr>
           <w:lang w:val="en-US"/>
@@ -6116,7 +6234,7 @@
       <w:r>
         <w:fldChar w:fldCharType="end"/>
       </w:r>
-      <w:bookmarkStart w:id="23" w:name="_Toc15949"/>
+      <w:bookmarkStart w:id="23" w:name="_Toc30157"/>
       <w:r>
         <w:rPr>
           <w:lang w:val="en-US"/>
@@ -6222,7 +6340,7 @@
       <w:r>
         <w:fldChar w:fldCharType="end"/>
       </w:r>
-      <w:bookmarkStart w:id="24" w:name="_Toc6740"/>
+      <w:bookmarkStart w:id="24" w:name="_Toc21648"/>
       <w:r>
         <w:rPr>
           <w:lang w:val="en-US"/>
@@ -6319,7 +6437,7 @@
       <w:r>
         <w:fldChar w:fldCharType="end"/>
       </w:r>
-      <w:bookmarkStart w:id="25" w:name="_Toc26364"/>
+      <w:bookmarkStart w:id="25" w:name="_Toc19012"/>
       <w:r>
         <w:rPr>
           <w:lang w:val="en-US"/>
@@ -6416,7 +6534,7 @@
       <w:r>
         <w:fldChar w:fldCharType="end"/>
       </w:r>
-      <w:bookmarkStart w:id="26" w:name="_Toc5358"/>
+      <w:bookmarkStart w:id="26" w:name="_Toc21447"/>
       <w:r>
         <w:rPr>
           <w:lang w:val="en-US"/>
@@ -6513,7 +6631,7 @@
       <w:r>
         <w:fldChar w:fldCharType="end"/>
       </w:r>
-      <w:bookmarkStart w:id="27" w:name="_Toc15234"/>
+      <w:bookmarkStart w:id="27" w:name="_Toc29619"/>
       <w:r>
         <w:rPr>
           <w:lang w:val="en-US"/>
@@ -6610,7 +6728,7 @@
       <w:r>
         <w:fldChar w:fldCharType="end"/>
       </w:r>
-      <w:bookmarkStart w:id="28" w:name="_Toc30903"/>
+      <w:bookmarkStart w:id="28" w:name="_Toc30292"/>
       <w:r>
         <w:rPr>
           <w:lang w:val="en-US"/>
@@ -6645,7 +6763,7 @@
       <w:pPr>
         <w:pStyle w:val="3"/>
       </w:pPr>
-      <w:bookmarkStart w:id="29" w:name="_Toc16364"/>
+      <w:bookmarkStart w:id="29" w:name="_Toc15151"/>
       <w:r>
         <w:t>Interaction Diagrams</w:t>
       </w:r>
@@ -6699,6 +6817,9 @@
     <w:p>
       <w:pPr>
         <w:pStyle w:val="15"/>
+        <w:rPr>
+          <w:lang w:val="en-US"/>
+        </w:rPr>
       </w:pPr>
       <w:r>
         <w:t xml:space="preserve">Figure </w:t>
@@ -6718,7 +6839,7 @@
       <w:r>
         <w:fldChar w:fldCharType="end"/>
       </w:r>
-      <w:bookmarkStart w:id="30" w:name="_Toc9755"/>
+      <w:bookmarkStart w:id="30" w:name="_Toc1618"/>
       <w:r>
         <w:rPr>
           <w:lang w:val="en-US"/>
@@ -6727,11 +6848,178 @@
       </w:r>
       <w:bookmarkEnd w:id="30"/>
     </w:p>
+    <w:p/>
+    <w:p>
+      <w:pPr>
+        <w:rPr>
+          <w:lang w:val="en-US"/>
+        </w:rPr>
+      </w:pPr>
+      <w:r>
+        <w:rPr>
+          <w:lang w:val="en-US"/>
+        </w:rPr>
+        <w:drawing>
+          <wp:inline distT="0" distB="0" distL="114300" distR="114300">
+            <wp:extent cx="5742940" cy="4904740"/>
+            <wp:effectExtent l="0" t="0" r="10160" b="10160"/>
+            <wp:docPr id="19" name="Picture 19" descr="no title (1)"/>
+            <wp:cNvGraphicFramePr>
+              <a:graphicFrameLocks xmlns:a="http://schemas.openxmlformats.org/drawingml/2006/main" noChangeAspect="1"/>
+            </wp:cNvGraphicFramePr>
+            <a:graphic xmlns:a="http://schemas.openxmlformats.org/drawingml/2006/main">
+              <a:graphicData uri="http://schemas.openxmlformats.org/drawingml/2006/picture">
+                <pic:pic xmlns:pic="http://schemas.openxmlformats.org/drawingml/2006/picture">
+                  <pic:nvPicPr>
+                    <pic:cNvPr id="19" name="Picture 19" descr="no title (1)"/>
+                    <pic:cNvPicPr>
+                      <a:picLocks noChangeAspect="1"/>
+                    </pic:cNvPicPr>
+                  </pic:nvPicPr>
+                  <pic:blipFill>
+                    <a:blip r:embed="rId22"/>
+                    <a:stretch>
+                      <a:fillRect/>
+                    </a:stretch>
+                  </pic:blipFill>
+                  <pic:spPr>
+                    <a:xfrm>
+                      <a:off x="0" y="0"/>
+                      <a:ext cx="5742940" cy="4904740"/>
+                    </a:xfrm>
+                    <a:prstGeom prst="rect">
+                      <a:avLst/>
+                    </a:prstGeom>
+                  </pic:spPr>
+                </pic:pic>
+              </a:graphicData>
+            </a:graphic>
+          </wp:inline>
+        </w:drawing>
+      </w:r>
+    </w:p>
+    <w:p>
+      <w:pPr>
+        <w:pStyle w:val="15"/>
+        <w:rPr>
+          <w:lang w:val="en-US"/>
+        </w:rPr>
+      </w:pPr>
+      <w:r>
+        <w:t xml:space="preserve">Figure </w:t>
+      </w:r>
+      <w:r>
+        <w:fldChar w:fldCharType="begin"/>
+      </w:r>
+      <w:r>
+        <w:instrText xml:space="preserve"> SEQ Figure \* ARABIC </w:instrText>
+      </w:r>
+      <w:r>
+        <w:fldChar w:fldCharType="separate"/>
+      </w:r>
+      <w:r>
+        <w:t>13</w:t>
+      </w:r>
+      <w:r>
+        <w:fldChar w:fldCharType="end"/>
+      </w:r>
+      <w:bookmarkStart w:id="31" w:name="_Toc8122"/>
+      <w:r>
+        <w:rPr>
+          <w:lang w:val="en-US"/>
+        </w:rPr>
+        <w:t>: Player Firing Weapon</w:t>
+      </w:r>
+      <w:bookmarkEnd w:id="31"/>
+    </w:p>
+    <w:p>
+      <w:pPr>
+        <w:rPr>
+          <w:lang w:val="en-US"/>
+        </w:rPr>
+      </w:pPr>
+      <w:r>
+        <w:rPr>
+          <w:lang w:val="en-US"/>
+        </w:rPr>
+        <w:drawing>
+          <wp:inline distT="0" distB="0" distL="114300" distR="114300">
+            <wp:extent cx="4949825" cy="7878445"/>
+            <wp:effectExtent l="0" t="0" r="3175" b="8255"/>
+            <wp:docPr id="18" name="Picture 18" descr="no title"/>
+            <wp:cNvGraphicFramePr>
+              <a:graphicFrameLocks xmlns:a="http://schemas.openxmlformats.org/drawingml/2006/main" noChangeAspect="1"/>
+            </wp:cNvGraphicFramePr>
+            <a:graphic xmlns:a="http://schemas.openxmlformats.org/drawingml/2006/main">
+              <a:graphicData uri="http://schemas.openxmlformats.org/drawingml/2006/picture">
+                <pic:pic xmlns:pic="http://schemas.openxmlformats.org/drawingml/2006/picture">
+                  <pic:nvPicPr>
+                    <pic:cNvPr id="18" name="Picture 18" descr="no title"/>
+                    <pic:cNvPicPr>
+                      <a:picLocks noChangeAspect="1"/>
+                    </pic:cNvPicPr>
+                  </pic:nvPicPr>
+                  <pic:blipFill>
+                    <a:blip r:embed="rId23"/>
+                    <a:stretch>
+                      <a:fillRect/>
+                    </a:stretch>
+                  </pic:blipFill>
+                  <pic:spPr>
+                    <a:xfrm>
+                      <a:off x="0" y="0"/>
+                      <a:ext cx="4949825" cy="7878445"/>
+                    </a:xfrm>
+                    <a:prstGeom prst="rect">
+                      <a:avLst/>
+                    </a:prstGeom>
+                  </pic:spPr>
+                </pic:pic>
+              </a:graphicData>
+            </a:graphic>
+          </wp:inline>
+        </w:drawing>
+      </w:r>
+    </w:p>
+    <w:p>
+      <w:pPr>
+        <w:pStyle w:val="15"/>
+        <w:rPr>
+          <w:lang w:val="en-US"/>
+        </w:rPr>
+      </w:pPr>
+      <w:r>
+        <w:t xml:space="preserve">Figure </w:t>
+      </w:r>
+      <w:r>
+        <w:fldChar w:fldCharType="begin"/>
+      </w:r>
+      <w:r>
+        <w:instrText xml:space="preserve"> SEQ Figure \* ARABIC </w:instrText>
+      </w:r>
+      <w:r>
+        <w:fldChar w:fldCharType="separate"/>
+      </w:r>
+      <w:r>
+        <w:t>14</w:t>
+      </w:r>
+      <w:r>
+        <w:fldChar w:fldCharType="end"/>
+      </w:r>
+      <w:bookmarkStart w:id="32" w:name="_Toc7246"/>
+      <w:r>
+        <w:rPr>
+          <w:lang w:val="en-US"/>
+        </w:rPr>
+        <w:t>: Player Motion</w:t>
+      </w:r>
+      <w:bookmarkEnd w:id="32"/>
+    </w:p>
     <w:p>
       <w:pPr>
         <w:pStyle w:val="3"/>
       </w:pPr>
-      <w:bookmarkStart w:id="31" w:name="_Toc20964"/>
+      <w:bookmarkStart w:id="33" w:name="_Toc31089"/>
       <w:r>
         <w:t>State Chart Diagram</w:t>
       </w:r>
@@ -6741,7 +7029,7 @@
         </w:rPr>
         <w:t>s</w:t>
       </w:r>
-      <w:bookmarkEnd w:id="31"/>
+      <w:bookmarkEnd w:id="33"/>
     </w:p>
     <w:p>
       <w:pPr>
@@ -6771,7 +7059,7 @@
                     </pic:cNvPicPr>
                   </pic:nvPicPr>
                   <pic:blipFill>
-                    <a:blip r:embed="rId22"/>
+                    <a:blip r:embed="rId24"/>
                     <a:stretch>
                       <a:fillRect/>
                     </a:stretch>
@@ -6812,49 +7100,36 @@
         <w:fldChar w:fldCharType="separate"/>
       </w:r>
       <w:r>
-        <w:t>13</w:t>
+        <w:t>15</w:t>
       </w:r>
       <w:r>
         <w:fldChar w:fldCharType="end"/>
       </w:r>
-      <w:bookmarkStart w:id="32" w:name="_Toc12771"/>
+      <w:bookmarkStart w:id="34" w:name="_Toc11069"/>
       <w:r>
         <w:rPr>
           <w:lang w:val="en-US"/>
         </w:rPr>
         <w:t>: Enemy AI State Diagram</w:t>
       </w:r>
-      <w:bookmarkEnd w:id="32"/>
-    </w:p>
-    <w:p>
-      <w:pPr>
+      <w:bookmarkEnd w:id="34"/>
+    </w:p>
+    <w:p>
+      <w:pPr>
+        <w:pStyle w:val="3"/>
+        <w:rPr>
+          <w:sz w:val="22"/>
+          <w:szCs w:val="22"/>
+        </w:rPr>
+      </w:pPr>
+      <w:bookmarkStart w:id="35" w:name="_Toc7928"/>
+      <w:r>
         <w:rPr>
           <w:lang w:val="en-US"/>
         </w:rPr>
-      </w:pPr>
-      <w:r>
-        <w:rPr>
-          <w:lang w:val="en-US"/>
-        </w:rPr>
-        <w:br w:type="page"/>
-      </w:r>
-    </w:p>
-    <w:p>
-      <w:pPr>
-        <w:pStyle w:val="3"/>
-        <w:rPr>
-          <w:sz w:val="22"/>
-          <w:szCs w:val="22"/>
-        </w:rPr>
-      </w:pPr>
-      <w:bookmarkStart w:id="33" w:name="_Toc2451"/>
-      <w:r>
-        <w:rPr>
-          <w:lang w:val="en-US"/>
-        </w:rPr>
         <w:t>Design Element ID mapping</w:t>
       </w:r>
-      <w:bookmarkEnd w:id="33"/>
+      <w:bookmarkEnd w:id="35"/>
     </w:p>
     <w:tbl>
       <w:tblPr>
@@ -7615,14 +7890,14 @@
       <w:r>
         <w:fldChar w:fldCharType="end"/>
       </w:r>
-      <w:bookmarkStart w:id="34" w:name="_Toc3473"/>
+      <w:bookmarkStart w:id="36" w:name="_Toc18307"/>
       <w:r>
         <w:rPr>
           <w:lang w:val="en-US"/>
         </w:rPr>
         <w:t>: Design Element ID mapping</w:t>
       </w:r>
-      <w:bookmarkEnd w:id="34"/>
+      <w:bookmarkEnd w:id="36"/>
     </w:p>
     <w:p>
       <w:pPr>
@@ -7653,7 +7928,7 @@
       <w:pPr>
         <w:pStyle w:val="2"/>
       </w:pPr>
-      <w:bookmarkStart w:id="35" w:name="_Toc28466"/>
+      <w:bookmarkStart w:id="37" w:name="_Toc17073"/>
       <w:r>
         <w:rPr>
           <w:lang w:val="en-US"/>
@@ -7663,7 +7938,7 @@
       <w:r>
         <w:t>ystem Deployment</w:t>
       </w:r>
-      <w:bookmarkEnd w:id="35"/>
+      <w:bookmarkEnd w:id="37"/>
     </w:p>
     <w:p>
       <w:pPr>
@@ -7699,7 +7974,7 @@
                     </pic:cNvPicPr>
                   </pic:nvPicPr>
                   <pic:blipFill>
-                    <a:blip r:embed="rId23"/>
+                    <a:blip r:embed="rId25"/>
                     <a:stretch>
                       <a:fillRect/>
                     </a:stretch>
@@ -7744,19 +8019,19 @@
         <w:fldChar w:fldCharType="separate"/>
       </w:r>
       <w:r>
-        <w:t>14</w:t>
+        <w:t>16</w:t>
       </w:r>
       <w:r>
         <w:fldChar w:fldCharType="end"/>
       </w:r>
-      <w:bookmarkStart w:id="36" w:name="_Toc9656"/>
+      <w:bookmarkStart w:id="38" w:name="_Toc22452"/>
       <w:r>
         <w:rPr>
           <w:lang w:val="en-US"/>
         </w:rPr>
         <w:t>: System Deployment Diagram</w:t>
       </w:r>
-      <w:bookmarkEnd w:id="36"/>
+      <w:bookmarkEnd w:id="38"/>
     </w:p>
     <w:p>
       <w:r>
@@ -7767,11 +8042,11 @@
       <w:pPr>
         <w:pStyle w:val="2"/>
       </w:pPr>
-      <w:bookmarkStart w:id="37" w:name="_Toc22528"/>
+      <w:bookmarkStart w:id="39" w:name="_Toc15116"/>
       <w:r>
         <w:t>Traceability to Requirements</w:t>
       </w:r>
-      <w:bookmarkEnd w:id="37"/>
+      <w:bookmarkEnd w:id="39"/>
     </w:p>
     <w:tbl>
       <w:tblPr>
@@ -11907,14 +12182,14 @@
       <w:r>
         <w:fldChar w:fldCharType="end"/>
       </w:r>
-      <w:bookmarkStart w:id="38" w:name="_Toc22012"/>
+      <w:bookmarkStart w:id="40" w:name="_Toc11106"/>
       <w:r>
         <w:rPr>
           <w:lang w:val="en-US"/>
         </w:rPr>
         <w:t>: Traceability to Requirements</w:t>
       </w:r>
-      <w:bookmarkEnd w:id="38"/>
+      <w:bookmarkEnd w:id="40"/>
     </w:p>
     <w:p>
       <w:pPr>
@@ -12631,8 +12906,8 @@
     <w:lsdException w:unhideWhenUsed="0" w:uiPriority="0" w:semiHidden="0" w:name="Closing"/>
     <w:lsdException w:unhideWhenUsed="0" w:uiPriority="0" w:semiHidden="0" w:name="Signature"/>
     <w:lsdException w:unhideWhenUsed="0" w:uiPriority="0" w:name="Default Paragraph Font"/>
-    <w:lsdException w:unhideWhenUsed="0" w:uiPriority="0" w:semiHidden="0" w:name="Body Text"/>
-    <w:lsdException w:unhideWhenUsed="0" w:uiPriority="0" w:semiHidden="0" w:name="Body Text Indent"/>
+    <w:lsdException w:qFormat="1" w:unhideWhenUsed="0" w:uiPriority="0" w:semiHidden="0" w:name="Body Text"/>
+    <w:lsdException w:qFormat="1" w:unhideWhenUsed="0" w:uiPriority="0" w:semiHidden="0" w:name="Body Text Indent"/>
     <w:lsdException w:unhideWhenUsed="0" w:uiPriority="0" w:semiHidden="0" w:name="List Continue"/>
     <w:lsdException w:unhideWhenUsed="0" w:uiPriority="0" w:semiHidden="0" w:name="List Continue 2"/>
     <w:lsdException w:unhideWhenUsed="0" w:uiPriority="0" w:semiHidden="0" w:name="List Continue 3"/>
@@ -12645,10 +12920,10 @@
     <w:lsdException w:unhideWhenUsed="0" w:uiPriority="0" w:semiHidden="0" w:name="Body Text First Indent"/>
     <w:lsdException w:unhideWhenUsed="0" w:uiPriority="0" w:semiHidden="0" w:name="Body Text First Indent 2"/>
     <w:lsdException w:unhideWhenUsed="0" w:uiPriority="0" w:semiHidden="0" w:name="Note Heading"/>
-    <w:lsdException w:unhideWhenUsed="0" w:uiPriority="0" w:semiHidden="0" w:name="Body Text 2"/>
+    <w:lsdException w:qFormat="1" w:unhideWhenUsed="0" w:uiPriority="0" w:semiHidden="0" w:name="Body Text 2"/>
     <w:lsdException w:unhideWhenUsed="0" w:uiPriority="0" w:semiHidden="0" w:name="Body Text 3"/>
     <w:lsdException w:unhideWhenUsed="0" w:uiPriority="0" w:semiHidden="0" w:name="Body Text Indent 2"/>
-    <w:lsdException w:unhideWhenUsed="0" w:uiPriority="0" w:semiHidden="0" w:name="Body Text Indent 3"/>
+    <w:lsdException w:qFormat="1" w:unhideWhenUsed="0" w:uiPriority="0" w:semiHidden="0" w:name="Body Text Indent 3"/>
     <w:lsdException w:unhideWhenUsed="0" w:uiPriority="0" w:semiHidden="0" w:name="Block Text"/>
     <w:lsdException w:qFormat="1" w:unhideWhenUsed="0" w:uiPriority="99" w:semiHidden="0" w:name="Hyperlink"/>
     <w:lsdException w:unhideWhenUsed="0" w:uiPriority="0" w:semiHidden="0" w:name="FollowedHyperlink"/>
@@ -13016,6 +13291,7 @@
   <w:style w:type="paragraph" w:styleId="11">
     <w:name w:val="Body Text"/>
     <w:basedOn w:val="1"/>
+    <w:qFormat/>
     <w:uiPriority w:val="0"/>
     <w:pPr>
       <w:keepLines/>
@@ -13026,6 +13302,7 @@
   <w:style w:type="paragraph" w:styleId="12">
     <w:name w:val="Body Text 2"/>
     <w:basedOn w:val="1"/>
+    <w:qFormat/>
     <w:uiPriority w:val="0"/>
     <w:rPr>
       <w:i/>
@@ -13035,6 +13312,7 @@
   <w:style w:type="paragraph" w:styleId="13">
     <w:name w:val="Body Text Indent"/>
     <w:basedOn w:val="1"/>
+    <w:qFormat/>
     <w:uiPriority w:val="0"/>
     <w:pPr>
       <w:ind w:left="720"/>
@@ -13049,6 +13327,7 @@
     <w:name w:val="Body Text Indent 3"/>
     <w:basedOn w:val="1"/>
     <w:link w:val="65"/>
+    <w:qFormat/>
     <w:uiPriority w:val="0"/>
     <w:pPr>
       <w:spacing w:after="120"/>
@@ -13416,6 +13695,7 @@
   <w:style w:type="paragraph" w:customStyle="1" w:styleId="43">
     <w:name w:val="Bullet1"/>
     <w:basedOn w:val="1"/>
+    <w:qFormat/>
     <w:uiPriority w:val="0"/>
     <w:pPr>
       <w:numPr>
@@ -13454,6 +13734,7 @@
   <w:style w:type="paragraph" w:customStyle="1" w:styleId="46">
     <w:name w:val="Main Title"/>
     <w:basedOn w:val="1"/>
+    <w:qFormat/>
     <w:uiPriority w:val="0"/>
     <w:pPr>
       <w:spacing w:before="480" w:after="60" w:line="240" w:lineRule="auto"/>
@@ -13608,6 +13889,7 @@
   <w:style w:type="paragraph" w:customStyle="1" w:styleId="56">
     <w:name w:val="CellHeading"/>
     <w:basedOn w:val="1"/>
+    <w:qFormat/>
     <w:uiPriority w:val="0"/>
     <w:pPr>
       <w:autoSpaceDE w:val="0"/>

</xml_diff>

<commit_message>
main menu class diagram
</commit_message>
<xml_diff>
--- a/documentation/Geometry Adventure SDS.docx
+++ b/documentation/Geometry Adventure SDS.docx
@@ -2544,7 +2544,6 @@
         </w:rPr>
         <w:fldChar w:fldCharType="separate"/>
       </w:r>
-      <w:bookmarkStart w:id="41" w:name="_GoBack"/>
       <w:r>
         <w:rPr>
           <w:i w:val="0"/>
@@ -2552,7 +2551,6 @@
         </w:rPr>
         <w:t xml:space="preserve">2.1.3 </w:t>
       </w:r>
-      <w:bookmarkEnd w:id="41"/>
       <w:r>
         <w:rPr>
           <w:lang w:val="en-US"/>
@@ -4773,8 +4771,8 @@
       <w:r>
         <w:fldChar w:fldCharType="end"/>
       </w:r>
-      <w:bookmarkStart w:id="6" w:name="_Toc6393"/>
-      <w:bookmarkStart w:id="7" w:name="_Toc4524"/>
+      <w:bookmarkStart w:id="6" w:name="_Toc4524"/>
+      <w:bookmarkStart w:id="7" w:name="_Toc6393"/>
       <w:r>
         <w:rPr>
           <w:lang w:val="en-US"/>
@@ -5343,8 +5341,8 @@
       <w:r>
         <w:fldChar w:fldCharType="end"/>
       </w:r>
-      <w:bookmarkStart w:id="11" w:name="_Toc5547"/>
-      <w:bookmarkStart w:id="12" w:name="_Toc23041"/>
+      <w:bookmarkStart w:id="11" w:name="_Toc23041"/>
+      <w:bookmarkStart w:id="12" w:name="_Toc5547"/>
       <w:r>
         <w:rPr>
           <w:lang w:val="en-US"/>
@@ -6316,10 +6314,7 @@
       <w:pPr>
         <w:pStyle w:val="15"/>
         <w:rPr>
-          <w:i/>
-          <w:iCs/>
-          <w:sz w:val="22"/>
-          <w:szCs w:val="22"/>
+          <w:lang w:val="en-US"/>
         </w:rPr>
       </w:pPr>
       <w:r>
@@ -6348,6 +6343,80 @@
         <w:t>: Events Class Diagram</w:t>
       </w:r>
       <w:bookmarkEnd w:id="24"/>
+    </w:p>
+    <w:p>
+      <w:pPr>
+        <w:jc w:val="center"/>
+      </w:pPr>
+      <w:r>
+        <w:drawing>
+          <wp:inline distT="0" distB="0" distL="114300" distR="114300">
+            <wp:extent cx="3771265" cy="2066925"/>
+            <wp:effectExtent l="0" t="0" r="635" b="9525"/>
+            <wp:docPr id="2" name="Picture 2" descr="mmenu_diagram"/>
+            <wp:cNvGraphicFramePr>
+              <a:graphicFrameLocks xmlns:a="http://schemas.openxmlformats.org/drawingml/2006/main" noChangeAspect="1"/>
+            </wp:cNvGraphicFramePr>
+            <a:graphic xmlns:a="http://schemas.openxmlformats.org/drawingml/2006/main">
+              <a:graphicData uri="http://schemas.openxmlformats.org/drawingml/2006/picture">
+                <pic:pic xmlns:pic="http://schemas.openxmlformats.org/drawingml/2006/picture">
+                  <pic:nvPicPr>
+                    <pic:cNvPr id="2" name="Picture 2" descr="mmenu_diagram"/>
+                    <pic:cNvPicPr>
+                      <a:picLocks noChangeAspect="1"/>
+                    </pic:cNvPicPr>
+                  </pic:nvPicPr>
+                  <pic:blipFill>
+                    <a:blip r:embed="rId17"/>
+                    <a:stretch>
+                      <a:fillRect/>
+                    </a:stretch>
+                  </pic:blipFill>
+                  <pic:spPr>
+                    <a:xfrm>
+                      <a:off x="0" y="0"/>
+                      <a:ext cx="3771265" cy="2066925"/>
+                    </a:xfrm>
+                    <a:prstGeom prst="rect">
+                      <a:avLst/>
+                    </a:prstGeom>
+                  </pic:spPr>
+                </pic:pic>
+              </a:graphicData>
+            </a:graphic>
+          </wp:inline>
+        </w:drawing>
+      </w:r>
+    </w:p>
+    <w:p>
+      <w:pPr>
+        <w:pStyle w:val="15"/>
+        <w:jc w:val="center"/>
+      </w:pPr>
+      <w:r>
+        <w:t xml:space="preserve">Figure </w:t>
+      </w:r>
+      <w:r>
+        <w:fldChar w:fldCharType="begin"/>
+      </w:r>
+      <w:r>
+        <w:instrText xml:space="preserve"> SEQ Figure \* ARABIC </w:instrText>
+      </w:r>
+      <w:r>
+        <w:fldChar w:fldCharType="separate"/>
+      </w:r>
+      <w:r>
+        <w:t>8</w:t>
+      </w:r>
+      <w:r>
+        <w:fldChar w:fldCharType="end"/>
+      </w:r>
+      <w:r>
+        <w:rPr>
+          <w:lang w:val="en-US"/>
+        </w:rPr>
+        <w:t>: Main Menu Diagram</w:t>
+      </w:r>
     </w:p>
     <w:p>
       <w:pPr>
@@ -6386,7 +6455,7 @@
                     </pic:cNvPicPr>
                   </pic:nvPicPr>
                   <pic:blipFill>
-                    <a:blip r:embed="rId17"/>
+                    <a:blip r:embed="rId18"/>
                     <a:stretch>
                       <a:fillRect/>
                     </a:stretch>
@@ -6432,7 +6501,7 @@
         <w:fldChar w:fldCharType="separate"/>
       </w:r>
       <w:r>
-        <w:t>8</w:t>
+        <w:t>9</w:t>
       </w:r>
       <w:r>
         <w:fldChar w:fldCharType="end"/>
@@ -6483,7 +6552,7 @@
                     </pic:cNvPicPr>
                   </pic:nvPicPr>
                   <pic:blipFill>
-                    <a:blip r:embed="rId18"/>
+                    <a:blip r:embed="rId19"/>
                     <a:stretch>
                       <a:fillRect/>
                     </a:stretch>
@@ -6529,7 +6598,7 @@
         <w:fldChar w:fldCharType="separate"/>
       </w:r>
       <w:r>
-        <w:t>9</w:t>
+        <w:t>10</w:t>
       </w:r>
       <w:r>
         <w:fldChar w:fldCharType="end"/>
@@ -6580,7 +6649,7 @@
                     </pic:cNvPicPr>
                   </pic:nvPicPr>
                   <pic:blipFill>
-                    <a:blip r:embed="rId19"/>
+                    <a:blip r:embed="rId20"/>
                     <a:stretch>
                       <a:fillRect/>
                     </a:stretch>
@@ -6626,7 +6695,7 @@
         <w:fldChar w:fldCharType="separate"/>
       </w:r>
       <w:r>
-        <w:t>10</w:t>
+        <w:t>11</w:t>
       </w:r>
       <w:r>
         <w:fldChar w:fldCharType="end"/>
@@ -6677,7 +6746,7 @@
                     </pic:cNvPicPr>
                   </pic:nvPicPr>
                   <pic:blipFill>
-                    <a:blip r:embed="rId20"/>
+                    <a:blip r:embed="rId21"/>
                     <a:stretch>
                       <a:fillRect/>
                     </a:stretch>
@@ -6723,7 +6792,7 @@
         <w:fldChar w:fldCharType="separate"/>
       </w:r>
       <w:r>
-        <w:t>11</w:t>
+        <w:t>12</w:t>
       </w:r>
       <w:r>
         <w:fldChar w:fldCharType="end"/>
@@ -6789,7 +6858,7 @@
                     </pic:cNvPicPr>
                   </pic:nvPicPr>
                   <pic:blipFill>
-                    <a:blip r:embed="rId21"/>
+                    <a:blip r:embed="rId22"/>
                     <a:stretch>
                       <a:fillRect/>
                     </a:stretch>
@@ -6834,7 +6903,7 @@
         <w:fldChar w:fldCharType="separate"/>
       </w:r>
       <w:r>
-        <w:t>12</w:t>
+        <w:t>13</w:t>
       </w:r>
       <w:r>
         <w:fldChar w:fldCharType="end"/>
@@ -6877,7 +6946,7 @@
                     </pic:cNvPicPr>
                   </pic:nvPicPr>
                   <pic:blipFill>
-                    <a:blip r:embed="rId22"/>
+                    <a:blip r:embed="rId23"/>
                     <a:stretch>
                       <a:fillRect/>
                     </a:stretch>
@@ -6918,7 +6987,7 @@
         <w:fldChar w:fldCharType="separate"/>
       </w:r>
       <w:r>
-        <w:t>13</w:t>
+        <w:t>14</w:t>
       </w:r>
       <w:r>
         <w:fldChar w:fldCharType="end"/>
@@ -6960,7 +7029,7 @@
                     </pic:cNvPicPr>
                   </pic:nvPicPr>
                   <pic:blipFill>
-                    <a:blip r:embed="rId23"/>
+                    <a:blip r:embed="rId24"/>
                     <a:stretch>
                       <a:fillRect/>
                     </a:stretch>
@@ -7001,7 +7070,7 @@
         <w:fldChar w:fldCharType="separate"/>
       </w:r>
       <w:r>
-        <w:t>14</w:t>
+        <w:t>15</w:t>
       </w:r>
       <w:r>
         <w:fldChar w:fldCharType="end"/>
@@ -7059,7 +7128,7 @@
                     </pic:cNvPicPr>
                   </pic:nvPicPr>
                   <pic:blipFill>
-                    <a:blip r:embed="rId24"/>
+                    <a:blip r:embed="rId25"/>
                     <a:stretch>
                       <a:fillRect/>
                     </a:stretch>
@@ -7100,7 +7169,7 @@
         <w:fldChar w:fldCharType="separate"/>
       </w:r>
       <w:r>
-        <w:t>15</w:t>
+        <w:t>16</w:t>
       </w:r>
       <w:r>
         <w:fldChar w:fldCharType="end"/>
@@ -7328,7 +7397,7 @@
                 <w:vertAlign w:val="baseline"/>
                 <w:lang w:val="en-US"/>
               </w:rPr>
-              <w:t>GameUtils, AIUtils, GeometryAdventuresGame, ApplicationAdapter, ApplicationListener</w:t>
+              <w:t>GameUtils, AIUtils</w:t>
             </w:r>
           </w:p>
         </w:tc>
@@ -7867,6 +7936,65 @@
           </w:p>
         </w:tc>
       </w:tr>
+      <w:tr>
+        <w:tblPrEx>
+          <w:tblBorders>
+            <w:top w:val="single" w:color="auto" w:sz="4" w:space="0"/>
+            <w:left w:val="single" w:color="auto" w:sz="4" w:space="0"/>
+            <w:bottom w:val="single" w:color="auto" w:sz="4" w:space="0"/>
+            <w:right w:val="single" w:color="auto" w:sz="4" w:space="0"/>
+            <w:insideH w:val="single" w:color="auto" w:sz="4" w:space="0"/>
+            <w:insideV w:val="single" w:color="auto" w:sz="4" w:space="0"/>
+          </w:tblBorders>
+          <w:tblLayout w:type="fixed"/>
+          <w:tblCellMar>
+            <w:top w:w="0" w:type="dxa"/>
+            <w:left w:w="108" w:type="dxa"/>
+            <w:bottom w:w="0" w:type="dxa"/>
+            <w:right w:w="108" w:type="dxa"/>
+          </w:tblCellMar>
+        </w:tblPrEx>
+        <w:tc>
+          <w:tcPr>
+            <w:tcW w:w="1228" w:type="dxa"/>
+          </w:tcPr>
+          <w:p>
+            <w:pPr>
+              <w:rPr>
+                <w:vertAlign w:val="baseline"/>
+                <w:lang w:val="en-US"/>
+              </w:rPr>
+            </w:pPr>
+            <w:r>
+              <w:rPr>
+                <w:vertAlign w:val="baseline"/>
+                <w:lang w:val="en-US"/>
+              </w:rPr>
+              <w:t>MNU</w:t>
+            </w:r>
+          </w:p>
+        </w:tc>
+        <w:tc>
+          <w:tcPr>
+            <w:tcW w:w="8348" w:type="dxa"/>
+          </w:tcPr>
+          <w:p>
+            <w:pPr>
+              <w:rPr>
+                <w:vertAlign w:val="baseline"/>
+                <w:lang w:val="en-US"/>
+              </w:rPr>
+            </w:pPr>
+            <w:r>
+              <w:rPr>
+                <w:vertAlign w:val="baseline"/>
+                <w:lang w:val="en-US"/>
+              </w:rPr>
+              <w:t>Main Menu Screen,GeometryAdventuresGame, ApplicationAdapter, ApplicationListener</w:t>
+            </w:r>
+          </w:p>
+        </w:tc>
+      </w:tr>
     </w:tbl>
     <w:p>
       <w:pPr>
@@ -7974,7 +8102,7 @@
                     </pic:cNvPicPr>
                   </pic:nvPicPr>
                   <pic:blipFill>
-                    <a:blip r:embed="rId25"/>
+                    <a:blip r:embed="rId26"/>
                     <a:stretch>
                       <a:fillRect/>
                     </a:stretch>
@@ -8019,7 +8147,7 @@
         <w:fldChar w:fldCharType="separate"/>
       </w:r>
       <w:r>
-        <w:t>16</w:t>
+        <w:t>17</w:t>
       </w:r>
       <w:r>
         <w:fldChar w:fldCharType="end"/>
@@ -11853,7 +11981,7 @@
           </w:tblCellMar>
         </w:tblPrEx>
         <w:trPr>
-          <w:trHeight w:val="669" w:hRule="atLeast"/>
+          <w:trHeight w:val="90" w:hRule="atLeast"/>
         </w:trPr>
         <w:tc>
           <w:tcPr>
@@ -12159,6 +12287,338 @@
           </w:p>
         </w:tc>
       </w:tr>
+      <w:tr>
+        <w:tblPrEx>
+          <w:tblBorders>
+            <w:top w:val="single" w:color="000001" w:sz="4" w:space="0"/>
+            <w:left w:val="single" w:color="000001" w:sz="4" w:space="0"/>
+            <w:bottom w:val="single" w:color="000001" w:sz="4" w:space="0"/>
+            <w:right w:val="none" w:color="auto" w:sz="0" w:space="0"/>
+            <w:insideH w:val="single" w:color="000001" w:sz="4" w:space="0"/>
+            <w:insideV w:val="none" w:color="auto" w:sz="0" w:space="0"/>
+          </w:tblBorders>
+          <w:tblLayout w:type="fixed"/>
+          <w:tblCellMar>
+            <w:top w:w="0" w:type="dxa"/>
+            <w:left w:w="93" w:type="dxa"/>
+            <w:bottom w:w="0" w:type="dxa"/>
+            <w:right w:w="108" w:type="dxa"/>
+          </w:tblCellMar>
+        </w:tblPrEx>
+        <w:trPr>
+          <w:trHeight w:val="669" w:hRule="atLeast"/>
+        </w:trPr>
+        <w:tc>
+          <w:tcPr>
+            <w:tcW w:w="1439" w:type="dxa"/>
+            <w:tcBorders>
+              <w:top w:val="single" w:color="000001" w:sz="4" w:space="0"/>
+              <w:left w:val="single" w:color="000001" w:sz="4" w:space="0"/>
+              <w:bottom w:val="single" w:color="000001" w:sz="4" w:space="0"/>
+            </w:tcBorders>
+            <w:shd w:val="clear" w:color="auto" w:fill="auto"/>
+            <w:tcMar>
+              <w:left w:w="93" w:type="dxa"/>
+            </w:tcMar>
+            <w:vAlign w:val="top"/>
+          </w:tcPr>
+          <w:p>
+            <w:pPr>
+              <w:pStyle w:val="11"/>
+              <w:snapToGrid w:val="0"/>
+              <w:ind w:left="0"/>
+              <w:rPr>
+                <w:b/>
+                <w:bCs/>
+                <w:color w:val="000000"/>
+                <w:lang w:val="en-US"/>
+              </w:rPr>
+            </w:pPr>
+            <w:bookmarkStart w:id="41" w:name="_GoBack" w:colFirst="1" w:colLast="1"/>
+            <w:r>
+              <w:rPr>
+                <w:b/>
+                <w:bCs/>
+                <w:color w:val="000000"/>
+                <w:lang w:val="en-US"/>
+              </w:rPr>
+              <w:t>MNU</w:t>
+            </w:r>
+          </w:p>
+        </w:tc>
+        <w:tc>
+          <w:tcPr>
+            <w:tcW w:w="1100" w:type="dxa"/>
+            <w:tcBorders>
+              <w:top w:val="single" w:color="000001" w:sz="4" w:space="0"/>
+              <w:left w:val="single" w:color="000001" w:sz="4" w:space="0"/>
+              <w:bottom w:val="single" w:color="000001" w:sz="4" w:space="0"/>
+            </w:tcBorders>
+            <w:shd w:val="clear" w:color="auto" w:fill="auto"/>
+            <w:tcMar>
+              <w:left w:w="93" w:type="dxa"/>
+            </w:tcMar>
+            <w:vAlign w:val="top"/>
+          </w:tcPr>
+          <w:p>
+            <w:pPr>
+              <w:pStyle w:val="11"/>
+              <w:snapToGrid w:val="0"/>
+              <w:spacing w:before="57" w:after="177"/>
+              <w:ind w:left="0" w:leftChars="0"/>
+              <w:jc w:val="center"/>
+              <w:rPr>
+                <w:b/>
+                <w:bCs/>
+                <w:color w:val="000000"/>
+              </w:rPr>
+            </w:pPr>
+            <w:r>
+              <w:rPr>
+                <w:rFonts w:ascii="Wingdings 2" w:hAnsi="Wingdings 2" w:cs="Arial"/>
+                <w:b/>
+                <w:bCs/>
+                <w:color w:val="000000"/>
+                <w:sz w:val="36"/>
+                <w:szCs w:val="36"/>
+              </w:rPr>
+              <w:t></w:t>
+            </w:r>
+          </w:p>
+        </w:tc>
+        <w:tc>
+          <w:tcPr>
+            <w:tcW w:w="1213" w:type="dxa"/>
+            <w:tcBorders>
+              <w:top w:val="single" w:color="000001" w:sz="4" w:space="0"/>
+              <w:left w:val="single" w:color="000001" w:sz="4" w:space="0"/>
+              <w:bottom w:val="single" w:color="000001" w:sz="4" w:space="0"/>
+            </w:tcBorders>
+            <w:shd w:val="clear" w:color="auto" w:fill="auto"/>
+            <w:tcMar>
+              <w:left w:w="93" w:type="dxa"/>
+            </w:tcMar>
+            <w:vAlign w:val="top"/>
+          </w:tcPr>
+          <w:p>
+            <w:pPr>
+              <w:pStyle w:val="11"/>
+              <w:snapToGrid w:val="0"/>
+              <w:spacing w:before="57" w:after="177"/>
+              <w:ind w:left="0" w:leftChars="0"/>
+              <w:jc w:val="center"/>
+              <w:rPr>
+                <w:rFonts w:ascii="Wingdings 2" w:hAnsi="Wingdings 2" w:cs="Arial"/>
+                <w:b/>
+                <w:bCs/>
+                <w:color w:val="000000"/>
+                <w:sz w:val="36"/>
+                <w:szCs w:val="36"/>
+              </w:rPr>
+            </w:pPr>
+          </w:p>
+        </w:tc>
+        <w:tc>
+          <w:tcPr>
+            <w:tcW w:w="911" w:type="dxa"/>
+            <w:tcBorders>
+              <w:top w:val="single" w:color="000001" w:sz="4" w:space="0"/>
+              <w:left w:val="single" w:color="000001" w:sz="4" w:space="0"/>
+              <w:bottom w:val="single" w:color="000001" w:sz="4" w:space="0"/>
+            </w:tcBorders>
+            <w:shd w:val="clear" w:color="auto" w:fill="auto"/>
+            <w:tcMar>
+              <w:left w:w="93" w:type="dxa"/>
+            </w:tcMar>
+            <w:vAlign w:val="top"/>
+          </w:tcPr>
+          <w:p>
+            <w:pPr>
+              <w:pStyle w:val="11"/>
+              <w:snapToGrid w:val="0"/>
+              <w:ind w:left="0"/>
+              <w:rPr>
+                <w:b/>
+                <w:bCs/>
+                <w:color w:val="000000"/>
+              </w:rPr>
+            </w:pPr>
+          </w:p>
+        </w:tc>
+        <w:tc>
+          <w:tcPr>
+            <w:tcW w:w="909" w:type="dxa"/>
+            <w:tcBorders>
+              <w:top w:val="single" w:color="000001" w:sz="4" w:space="0"/>
+              <w:left w:val="single" w:color="000001" w:sz="4" w:space="0"/>
+              <w:bottom w:val="single" w:color="000001" w:sz="4" w:space="0"/>
+            </w:tcBorders>
+            <w:shd w:val="clear" w:color="auto" w:fill="auto"/>
+            <w:tcMar>
+              <w:left w:w="93" w:type="dxa"/>
+            </w:tcMar>
+            <w:vAlign w:val="top"/>
+          </w:tcPr>
+          <w:p>
+            <w:pPr>
+              <w:pStyle w:val="11"/>
+              <w:snapToGrid w:val="0"/>
+              <w:ind w:left="0"/>
+              <w:jc w:val="center"/>
+              <w:rPr>
+                <w:b/>
+                <w:bCs/>
+                <w:color w:val="000000"/>
+              </w:rPr>
+            </w:pPr>
+          </w:p>
+        </w:tc>
+        <w:tc>
+          <w:tcPr>
+            <w:tcW w:w="915" w:type="dxa"/>
+            <w:tcBorders>
+              <w:top w:val="single" w:color="000001" w:sz="4" w:space="0"/>
+              <w:left w:val="single" w:color="000001" w:sz="4" w:space="0"/>
+              <w:bottom w:val="single" w:color="000001" w:sz="4" w:space="0"/>
+            </w:tcBorders>
+            <w:shd w:val="clear" w:color="auto" w:fill="auto"/>
+            <w:tcMar>
+              <w:left w:w="93" w:type="dxa"/>
+            </w:tcMar>
+            <w:vAlign w:val="top"/>
+          </w:tcPr>
+          <w:p>
+            <w:pPr>
+              <w:pStyle w:val="11"/>
+              <w:snapToGrid w:val="0"/>
+              <w:ind w:left="0"/>
+              <w:rPr>
+                <w:b/>
+                <w:bCs/>
+                <w:color w:val="000000"/>
+              </w:rPr>
+            </w:pPr>
+          </w:p>
+        </w:tc>
+        <w:tc>
+          <w:tcPr>
+            <w:tcW w:w="909" w:type="dxa"/>
+            <w:tcBorders>
+              <w:top w:val="single" w:color="000001" w:sz="4" w:space="0"/>
+              <w:left w:val="single" w:color="000001" w:sz="4" w:space="0"/>
+              <w:bottom w:val="single" w:color="000001" w:sz="4" w:space="0"/>
+            </w:tcBorders>
+            <w:shd w:val="clear" w:color="auto" w:fill="auto"/>
+            <w:tcMar>
+              <w:left w:w="93" w:type="dxa"/>
+            </w:tcMar>
+            <w:vAlign w:val="top"/>
+          </w:tcPr>
+          <w:p>
+            <w:pPr>
+              <w:pStyle w:val="11"/>
+              <w:snapToGrid w:val="0"/>
+              <w:ind w:left="0"/>
+              <w:rPr>
+                <w:b/>
+                <w:bCs/>
+                <w:color w:val="000000"/>
+              </w:rPr>
+            </w:pPr>
+          </w:p>
+        </w:tc>
+        <w:tc>
+          <w:tcPr>
+            <w:tcW w:w="912" w:type="dxa"/>
+            <w:tcBorders>
+              <w:top w:val="single" w:color="000001" w:sz="4" w:space="0"/>
+              <w:left w:val="single" w:color="000001" w:sz="4" w:space="0"/>
+              <w:bottom w:val="single" w:color="000001" w:sz="4" w:space="0"/>
+            </w:tcBorders>
+            <w:shd w:val="clear" w:color="auto" w:fill="auto"/>
+            <w:tcMar>
+              <w:left w:w="93" w:type="dxa"/>
+            </w:tcMar>
+            <w:vAlign w:val="top"/>
+          </w:tcPr>
+          <w:p>
+            <w:pPr>
+              <w:pStyle w:val="11"/>
+              <w:snapToGrid w:val="0"/>
+              <w:ind w:left="0"/>
+              <w:rPr>
+                <w:b/>
+                <w:bCs/>
+                <w:color w:val="000000"/>
+              </w:rPr>
+            </w:pPr>
+          </w:p>
+        </w:tc>
+        <w:tc>
+          <w:tcPr>
+            <w:tcW w:w="915" w:type="dxa"/>
+            <w:tcBorders>
+              <w:top w:val="single" w:color="000001" w:sz="4" w:space="0"/>
+              <w:left w:val="single" w:color="000001" w:sz="4" w:space="0"/>
+              <w:bottom w:val="single" w:color="000001" w:sz="4" w:space="0"/>
+              <w:right w:val="single" w:color="auto" w:sz="4" w:space="0"/>
+            </w:tcBorders>
+            <w:shd w:val="clear" w:color="auto" w:fill="auto"/>
+            <w:tcMar>
+              <w:left w:w="93" w:type="dxa"/>
+            </w:tcMar>
+            <w:vAlign w:val="top"/>
+          </w:tcPr>
+          <w:p>
+            <w:pPr>
+              <w:pStyle w:val="11"/>
+              <w:snapToGrid w:val="0"/>
+              <w:spacing w:before="57" w:after="177"/>
+              <w:ind w:left="0" w:leftChars="0"/>
+              <w:jc w:val="center"/>
+              <w:rPr>
+                <w:rFonts w:ascii="Wingdings 2" w:hAnsi="Wingdings 2" w:cs="Arial"/>
+                <w:b/>
+                <w:bCs/>
+                <w:color w:val="000000"/>
+                <w:sz w:val="36"/>
+                <w:szCs w:val="36"/>
+              </w:rPr>
+            </w:pPr>
+          </w:p>
+        </w:tc>
+        <w:tc>
+          <w:tcPr>
+            <w:tcW w:w="1185" w:type="dxa"/>
+            <w:tcBorders>
+              <w:top w:val="single" w:color="auto" w:sz="4" w:space="0"/>
+              <w:left w:val="single" w:color="auto" w:sz="4" w:space="0"/>
+              <w:bottom w:val="single" w:color="auto" w:sz="4" w:space="0"/>
+              <w:right w:val="single" w:color="auto" w:sz="4" w:space="0"/>
+            </w:tcBorders>
+            <w:shd w:val="clear" w:color="auto" w:fill="auto"/>
+            <w:tcMar>
+              <w:left w:w="93" w:type="dxa"/>
+            </w:tcMar>
+            <w:vAlign w:val="top"/>
+          </w:tcPr>
+          <w:p>
+            <w:pPr>
+              <w:pStyle w:val="11"/>
+              <w:snapToGrid w:val="0"/>
+              <w:spacing w:before="57" w:after="177"/>
+              <w:ind w:left="0" w:leftChars="0"/>
+              <w:jc w:val="center"/>
+              <w:rPr>
+                <w:b/>
+                <w:bCs/>
+                <w:color w:val="000000"/>
+              </w:rPr>
+            </w:pPr>
+          </w:p>
+        </w:tc>
+      </w:tr>
+      <w:bookmarkEnd w:id="41"/>
     </w:tbl>
     <w:p>
       <w:pPr>

</xml_diff>